<commit_message>
Learned: Basic structure, form handling, use state hook, created counter app, leaned how to use tailwind, learned 2 way binding.
</commit_message>
<xml_diff>
--- a/Notes/React_Revision.docx
+++ b/Notes/React_Revision.docx
@@ -27,14 +27,17 @@
           <w:ilvl w:val="0"/>
           <w:numId w:val="1"/>
         </w:numPr>
-        <w:rPr>
-          <w:lang w:val="en-US"/>
-        </w:rPr>
-      </w:pPr>
-      <w:r>
-        <w:rPr>
-          <w:b/>
-          <w:bCs/>
+        <w:jc w:val="both"/>
+        <w:rPr>
+          <w:highlight w:val="yellow"/>
+          <w:lang w:val="en-US"/>
+        </w:rPr>
+      </w:pPr>
+      <w:r>
+        <w:rPr>
+          <w:b/>
+          <w:bCs/>
+          <w:highlight w:val="yellow"/>
           <w:lang w:val="en-US"/>
         </w:rPr>
         <w:t>Initial Steps:</w:t>
@@ -47,6 +50,7 @@
           <w:ilvl w:val="1"/>
           <w:numId w:val="1"/>
         </w:numPr>
+        <w:jc w:val="both"/>
         <w:rPr>
           <w:lang w:val="en-US"/>
         </w:rPr>
@@ -65,6 +69,26 @@
           <w:ilvl w:val="1"/>
           <w:numId w:val="1"/>
         </w:numPr>
+        <w:jc w:val="both"/>
+        <w:rPr>
+          <w:lang w:val="en-US"/>
+        </w:rPr>
+      </w:pPr>
+      <w:r>
+        <w:rPr>
+          <w:lang w:val="en-US"/>
+        </w:rPr>
+        <w:t>We will use the vite for making the react folder setup, vite is the bundler for making the folder structure for React.</w:t>
+      </w:r>
+    </w:p>
+    <w:p>
+      <w:pPr>
+        <w:pStyle w:val="ListParagraph"/>
+        <w:numPr>
+          <w:ilvl w:val="1"/>
+          <w:numId w:val="1"/>
+        </w:numPr>
+        <w:jc w:val="both"/>
         <w:rPr>
           <w:lang w:val="en-US"/>
         </w:rPr>
@@ -74,21 +98,829 @@
           <w:lang w:val="en-US"/>
         </w:rPr>
         <w:t>Added tailwind CSS in the project.</w:t>
+      </w:r>
+    </w:p>
+    <w:p>
+      <w:pPr>
+        <w:pStyle w:val="ListParagraph"/>
+        <w:numPr>
+          <w:ilvl w:val="0"/>
+          <w:numId w:val="1"/>
+        </w:numPr>
+        <w:jc w:val="both"/>
+        <w:rPr>
+          <w:b/>
+          <w:bCs/>
+          <w:highlight w:val="yellow"/>
+          <w:lang w:val="en-US"/>
+        </w:rPr>
+      </w:pPr>
+      <w:r>
+        <w:rPr>
+          <w:b/>
+          <w:bCs/>
+          <w:highlight w:val="yellow"/>
+        </w:rPr>
+        <w:t>Basic Concepts:</w:t>
+      </w:r>
+    </w:p>
+    <w:p>
+      <w:pPr>
+        <w:pStyle w:val="ListParagraph"/>
+        <w:numPr>
+          <w:ilvl w:val="1"/>
+          <w:numId w:val="1"/>
+        </w:numPr>
+        <w:jc w:val="both"/>
+        <w:rPr>
+          <w:lang w:val="en-US"/>
+        </w:rPr>
+      </w:pPr>
+      <w:r>
+        <w:t>React + React DOM = Web Applications</w:t>
+      </w:r>
+    </w:p>
+    <w:p>
+      <w:pPr>
+        <w:pStyle w:val="ListParagraph"/>
+        <w:numPr>
+          <w:ilvl w:val="1"/>
+          <w:numId w:val="1"/>
+        </w:numPr>
+        <w:jc w:val="both"/>
+        <w:rPr>
+          <w:lang w:val="en-US"/>
+        </w:rPr>
+      </w:pPr>
+      <w:r>
+        <w:t>React + React Native = Mobile Applications</w:t>
+      </w:r>
+    </w:p>
+    <w:p>
+      <w:pPr>
+        <w:pStyle w:val="ListParagraph"/>
+        <w:numPr>
+          <w:ilvl w:val="1"/>
+          <w:numId w:val="1"/>
+        </w:numPr>
+        <w:jc w:val="both"/>
+        <w:rPr>
+          <w:lang w:val="en-US"/>
+        </w:rPr>
+      </w:pPr>
+      <w:r>
+        <w:rPr>
+          <w:lang w:val="en-US"/>
+        </w:rPr>
+        <w:t xml:space="preserve">We need react because when we have to update only single element so using JS our whole tree needs to re-render the application but </w:t>
+      </w:r>
+      <w:r>
+        <w:rPr>
+          <w:b/>
+          <w:bCs/>
+          <w:lang w:val="en-US"/>
+        </w:rPr>
+        <w:t xml:space="preserve">by using React </w:t>
+      </w:r>
+      <w:r>
+        <w:rPr>
+          <w:lang w:val="en-US"/>
+        </w:rPr>
+        <w:t xml:space="preserve">when we click on button to change something it </w:t>
+      </w:r>
+      <w:r>
+        <w:rPr>
+          <w:b/>
+          <w:bCs/>
+          <w:lang w:val="en-US"/>
+        </w:rPr>
+        <w:t>makes the copy of our real DOM called virtual DOM</w:t>
+      </w:r>
+      <w:r>
+        <w:t xml:space="preserve"> and it compare the changes made in the virtual DOM and then it merge the changes into the real DOM.</w:t>
+      </w:r>
+      <w:r>
+        <w:rPr>
+          <w:lang w:val="en-US"/>
+        </w:rPr>
+        <w:t xml:space="preserve"> </w:t>
+      </w:r>
+    </w:p>
+    <w:p>
+      <w:pPr>
+        <w:pStyle w:val="ListParagraph"/>
+        <w:numPr>
+          <w:ilvl w:val="1"/>
+          <w:numId w:val="1"/>
+        </w:numPr>
+        <w:jc w:val="both"/>
+        <w:rPr>
+          <w:lang w:val="en-US"/>
+        </w:rPr>
+      </w:pPr>
+      <w:r>
+        <w:rPr>
+          <w:lang w:val="en-US"/>
+        </w:rPr>
+        <w:t>JSX is the combination for HTML and JS.</w:t>
+      </w:r>
+    </w:p>
+    <w:p>
+      <w:pPr>
+        <w:pStyle w:val="ListParagraph"/>
+        <w:numPr>
+          <w:ilvl w:val="1"/>
+          <w:numId w:val="1"/>
+        </w:numPr>
+        <w:jc w:val="both"/>
+        <w:rPr>
+          <w:lang w:val="en-US"/>
+        </w:rPr>
+      </w:pPr>
+      <w:r>
+        <w:rPr>
+          <w:lang w:val="en-US"/>
+        </w:rPr>
+        <w:t xml:space="preserve">Our main working file is </w:t>
+      </w:r>
+      <w:r>
+        <w:rPr>
+          <w:b/>
+          <w:bCs/>
+          <w:lang w:val="en-US"/>
+        </w:rPr>
+        <w:t>App.jsx</w:t>
+      </w:r>
+      <w:r>
+        <w:rPr>
+          <w:b/>
+          <w:bCs/>
+          <w:lang w:val="en-US"/>
+        </w:rPr>
+        <w:t xml:space="preserve"> </w:t>
+      </w:r>
+      <w:r>
+        <w:rPr>
+          <w:lang w:val="en-US"/>
+        </w:rPr>
+        <w:t>and we export our whole code.</w:t>
+      </w:r>
+    </w:p>
+    <w:p>
+      <w:pPr>
+        <w:pStyle w:val="ListParagraph"/>
+        <w:numPr>
+          <w:ilvl w:val="1"/>
+          <w:numId w:val="1"/>
+        </w:numPr>
+        <w:jc w:val="both"/>
+        <w:rPr>
+          <w:lang w:val="en-US"/>
+        </w:rPr>
+      </w:pPr>
+      <w:r>
+        <w:rPr>
+          <w:lang w:val="en-US"/>
+        </w:rPr>
+        <w:t xml:space="preserve">In </w:t>
+      </w:r>
+      <w:r>
+        <w:rPr>
+          <w:b/>
+          <w:bCs/>
+          <w:lang w:val="en-US"/>
+        </w:rPr>
+        <w:t>Main.jsx</w:t>
+      </w:r>
+      <w:r>
+        <w:rPr>
+          <w:lang w:val="en-US"/>
+        </w:rPr>
+        <w:t xml:space="preserve"> file we just import all codes from the while and export it to the </w:t>
+      </w:r>
+      <w:r>
+        <w:rPr>
+          <w:b/>
+          <w:bCs/>
+          <w:lang w:val="en-US"/>
+        </w:rPr>
+        <w:t>index.html</w:t>
+      </w:r>
+      <w:r>
+        <w:rPr>
+          <w:lang w:val="en-US"/>
+        </w:rPr>
+        <w:t xml:space="preserve"> file.</w:t>
+      </w:r>
+    </w:p>
+    <w:p>
+      <w:pPr>
+        <w:pStyle w:val="ListParagraph"/>
+        <w:numPr>
+          <w:ilvl w:val="1"/>
+          <w:numId w:val="1"/>
+        </w:numPr>
+        <w:jc w:val="both"/>
+        <w:rPr>
+          <w:lang w:val="en-US"/>
+        </w:rPr>
+      </w:pPr>
+      <w:r>
+        <w:rPr>
+          <w:lang w:val="en-US"/>
+        </w:rPr>
+        <w:t xml:space="preserve">We can’t directly return the two tags together, to return more than 1 tag we have to use the </w:t>
+      </w:r>
+      <w:r>
+        <w:rPr>
+          <w:b/>
+          <w:bCs/>
+          <w:lang w:val="en-US"/>
+        </w:rPr>
+        <w:t>empty fragments “&lt;&gt; &lt;/&gt;</w:t>
+      </w:r>
+      <w:r>
+        <w:rPr>
+          <w:b/>
+          <w:bCs/>
+          <w:lang w:val="en-US"/>
+        </w:rPr>
+        <w:t>” or</w:t>
+      </w:r>
+      <w:r>
+        <w:rPr>
+          <w:lang w:val="en-US"/>
+        </w:rPr>
+        <w:t xml:space="preserve"> </w:t>
+      </w:r>
+      <w:r>
+        <w:rPr>
+          <w:b/>
+          <w:bCs/>
+          <w:lang w:val="en-US"/>
+        </w:rPr>
+        <w:t>use a simple empty div tag &lt;div&gt; &lt;/div&gt;</w:t>
+      </w:r>
+      <w:r>
+        <w:rPr>
+          <w:lang w:val="en-US"/>
+        </w:rPr>
+        <w:t xml:space="preserve"> to store all the elements.</w:t>
+      </w:r>
+    </w:p>
+    <w:p>
+      <w:pPr>
+        <w:pStyle w:val="ListParagraph"/>
+        <w:numPr>
+          <w:ilvl w:val="1"/>
+          <w:numId w:val="1"/>
+        </w:numPr>
+        <w:jc w:val="both"/>
+        <w:rPr>
+          <w:lang w:val="en-US"/>
+        </w:rPr>
+      </w:pPr>
+      <w:r>
+        <w:rPr>
+          <w:lang w:val="en-US"/>
+        </w:rPr>
+        <w:t>To declare any variable, functions; declare th</w:t>
+      </w:r>
+      <w:r>
+        <w:rPr>
+          <w:lang w:val="en-US"/>
+        </w:rPr>
+        <w:t>em outside the return statement inside the function.</w:t>
+      </w:r>
+    </w:p>
+    <w:p>
+      <w:pPr>
+        <w:pStyle w:val="ListParagraph"/>
+        <w:numPr>
+          <w:ilvl w:val="0"/>
+          <w:numId w:val="1"/>
+        </w:numPr>
+        <w:jc w:val="both"/>
+        <w:rPr>
+          <w:highlight w:val="yellow"/>
+          <w:lang w:val="en-US"/>
+        </w:rPr>
+      </w:pPr>
+      <w:r>
+        <w:rPr>
+          <w:b/>
+          <w:bCs/>
+          <w:highlight w:val="yellow"/>
+          <w:lang w:val="en-US"/>
+        </w:rPr>
+        <w:t>Hooks:</w:t>
+      </w:r>
+      <w:r>
+        <w:rPr>
+          <w:b/>
+          <w:bCs/>
+          <w:highlight w:val="yellow"/>
+          <w:lang w:val="en-US"/>
+        </w:rPr>
+        <w:t xml:space="preserve"> </w:t>
+      </w:r>
+      <w:r>
+        <w:rPr>
+          <w:lang w:val="en-US"/>
+        </w:rPr>
+        <w:t>Hooks are special type of functions which provide powerful power to react. Hooks are functional components.</w:t>
+      </w:r>
+    </w:p>
+    <w:p>
+      <w:pPr>
+        <w:pStyle w:val="ListParagraph"/>
+        <w:numPr>
+          <w:ilvl w:val="1"/>
+          <w:numId w:val="1"/>
+        </w:numPr>
+        <w:jc w:val="both"/>
+        <w:rPr>
+          <w:lang w:val="en-US"/>
+        </w:rPr>
+      </w:pPr>
+      <w:r>
+        <w:rPr>
+          <w:b/>
+          <w:bCs/>
+          <w:lang w:val="en-US"/>
+        </w:rPr>
+        <w:t>Use State:</w:t>
+      </w:r>
+      <w:r>
+        <w:rPr>
+          <w:lang w:val="en-US"/>
+        </w:rPr>
+        <w:t xml:space="preserve"> </w:t>
+      </w:r>
+      <w:r>
+        <w:rPr>
+          <w:lang w:val="en-US"/>
+        </w:rPr>
+        <w:t xml:space="preserve"> </w:t>
+      </w:r>
+      <w:r>
+        <w:rPr>
+          <w:lang w:val="en-US"/>
+        </w:rPr>
+        <w:t>It is a special container used for storing and updating the data into the functional component.</w:t>
+      </w:r>
+      <w:r>
+        <w:rPr>
+          <w:lang w:val="en-US"/>
+        </w:rPr>
+        <w:t xml:space="preserve"> </w:t>
+      </w:r>
+      <w:r>
+        <w:rPr>
+          <w:b/>
+          <w:bCs/>
+          <w:lang w:val="en-US"/>
+        </w:rPr>
+        <w:t>State</w:t>
+      </w:r>
+      <w:r>
+        <w:rPr>
+          <w:lang w:val="en-US"/>
+        </w:rPr>
+        <w:t xml:space="preserve"> means the data which changes over time</w:t>
+      </w:r>
+      <w:r>
+        <w:rPr>
+          <w:lang w:val="en-US"/>
+        </w:rPr>
+        <w:t>.</w:t>
+      </w:r>
+    </w:p>
+    <w:p>
+      <w:pPr>
+        <w:pStyle w:val="ListParagraph"/>
+        <w:numPr>
+          <w:ilvl w:val="2"/>
+          <w:numId w:val="1"/>
+        </w:numPr>
+        <w:jc w:val="both"/>
+        <w:rPr>
+          <w:lang w:val="en-US"/>
+        </w:rPr>
+      </w:pPr>
+      <w:r>
+        <w:rPr>
+          <w:b/>
+          <w:bCs/>
+          <w:lang w:val="en-US"/>
+        </w:rPr>
+        <w:t>Syntax:</w:t>
+      </w:r>
+    </w:p>
+    <w:p>
+      <w:pPr>
+        <w:pStyle w:val="ListParagraph"/>
+        <w:ind w:left="2160"/>
+        <w:jc w:val="both"/>
+        <w:rPr>
+          <w:lang w:val="en-US"/>
+        </w:rPr>
+      </w:pPr>
+      <w:r>
+        <w:rPr>
+          <w:lang w:val="en-US"/>
+        </w:rPr>
+        <w:drawing>
+          <wp:inline distT="0" distB="0" distL="0" distR="0" wp14:anchorId="44E05609" wp14:editId="7C5DB440">
+            <wp:extent cx="3439005" cy="276264"/>
+            <wp:effectExtent l="0" t="0" r="0" b="9525"/>
+            <wp:docPr id="1" name="Picture 1"/>
+            <wp:cNvGraphicFramePr>
+              <a:graphicFrameLocks xmlns:a="http://schemas.openxmlformats.org/drawingml/2006/main" noChangeAspect="1"/>
+            </wp:cNvGraphicFramePr>
+            <a:graphic xmlns:a="http://schemas.openxmlformats.org/drawingml/2006/main">
+              <a:graphicData uri="http://schemas.openxmlformats.org/drawingml/2006/picture">
+                <pic:pic xmlns:pic="http://schemas.openxmlformats.org/drawingml/2006/picture">
+                  <pic:nvPicPr>
+                    <pic:cNvPr id="1" name=""/>
+                    <pic:cNvPicPr/>
+                  </pic:nvPicPr>
+                  <pic:blipFill>
+                    <a:blip r:embed="rId5"/>
+                    <a:stretch>
+                      <a:fillRect/>
+                    </a:stretch>
+                  </pic:blipFill>
+                  <pic:spPr>
+                    <a:xfrm>
+                      <a:off x="0" y="0"/>
+                      <a:ext cx="3439005" cy="276264"/>
+                    </a:xfrm>
+                    <a:prstGeom prst="rect">
+                      <a:avLst/>
+                    </a:prstGeom>
+                  </pic:spPr>
+                </pic:pic>
+              </a:graphicData>
+            </a:graphic>
+          </wp:inline>
+        </w:drawing>
+      </w:r>
+    </w:p>
+    <w:p>
+      <w:pPr>
+        <w:pStyle w:val="ListParagraph"/>
+        <w:ind w:left="2160"/>
+        <w:jc w:val="both"/>
+        <w:rPr>
+          <w:lang w:val="en-US"/>
+        </w:rPr>
+      </w:pPr>
+      <w:r>
+        <w:rPr>
+          <w:lang w:val="en-US"/>
+        </w:rPr>
+        <w:t xml:space="preserve">Here, user: It a read only variable, </w:t>
+      </w:r>
+      <w:proofErr w:type="gramStart"/>
+      <w:r>
+        <w:rPr>
+          <w:lang w:val="en-US"/>
+        </w:rPr>
+        <w:t>Set</w:t>
+      </w:r>
+      <w:proofErr w:type="gramEnd"/>
+      <w:r>
+        <w:rPr>
+          <w:lang w:val="en-US"/>
+        </w:rPr>
+        <w:t xml:space="preserve"> user: It is write only variable. Whenever we assign values, we assign to user; in the example you can see that Aman Kumar is assigned to user and set user will be used when we need to change the value of the user.</w:t>
+      </w:r>
+    </w:p>
+    <w:p>
+      <w:pPr>
+        <w:pStyle w:val="ListParagraph"/>
+        <w:ind w:left="2160"/>
+        <w:jc w:val="both"/>
+        <w:rPr>
+          <w:lang w:val="en-US"/>
+        </w:rPr>
+      </w:pPr>
+      <w:r>
+        <w:rPr>
+          <w:lang w:val="en-US"/>
+        </w:rPr>
+        <w:drawing>
+          <wp:inline distT="0" distB="0" distL="0" distR="0" wp14:anchorId="5BBF6579" wp14:editId="21DB5E55">
+            <wp:extent cx="3486637" cy="428685"/>
+            <wp:effectExtent l="0" t="0" r="0" b="9525"/>
+            <wp:docPr id="2" name="Picture 2"/>
+            <wp:cNvGraphicFramePr>
+              <a:graphicFrameLocks xmlns:a="http://schemas.openxmlformats.org/drawingml/2006/main" noChangeAspect="1"/>
+            </wp:cNvGraphicFramePr>
+            <a:graphic xmlns:a="http://schemas.openxmlformats.org/drawingml/2006/main">
+              <a:graphicData uri="http://schemas.openxmlformats.org/drawingml/2006/picture">
+                <pic:pic xmlns:pic="http://schemas.openxmlformats.org/drawingml/2006/picture">
+                  <pic:nvPicPr>
+                    <pic:cNvPr id="1" name=""/>
+                    <pic:cNvPicPr/>
+                  </pic:nvPicPr>
+                  <pic:blipFill>
+                    <a:blip r:embed="rId6"/>
+                    <a:stretch>
+                      <a:fillRect/>
+                    </a:stretch>
+                  </pic:blipFill>
+                  <pic:spPr>
+                    <a:xfrm>
+                      <a:off x="0" y="0"/>
+                      <a:ext cx="3486637" cy="428685"/>
+                    </a:xfrm>
+                    <a:prstGeom prst="rect">
+                      <a:avLst/>
+                    </a:prstGeom>
+                  </pic:spPr>
+                </pic:pic>
+              </a:graphicData>
+            </a:graphic>
+          </wp:inline>
+        </w:drawing>
+      </w:r>
+    </w:p>
+    <w:p>
+      <w:pPr>
+        <w:pStyle w:val="ListParagraph"/>
+        <w:ind w:left="2160"/>
+        <w:jc w:val="both"/>
+        <w:rPr>
+          <w:lang w:val="en-US"/>
+        </w:rPr>
+      </w:pPr>
+      <w:r>
+        <w:rPr>
+          <w:lang w:val="en-US"/>
+        </w:rPr>
+        <w:t>Like, we are changing the user’s value to new user value using use state.</w:t>
+      </w:r>
+    </w:p>
+    <w:p>
+      <w:pPr>
+        <w:pStyle w:val="ListParagraph"/>
+        <w:numPr>
+          <w:ilvl w:val="0"/>
+          <w:numId w:val="1"/>
+        </w:numPr>
+        <w:jc w:val="both"/>
+        <w:rPr>
+          <w:b/>
+          <w:bCs/>
+          <w:highlight w:val="yellow"/>
+          <w:lang w:val="en-US"/>
+        </w:rPr>
+      </w:pPr>
+      <w:r>
+        <w:rPr>
+          <w:b/>
+          <w:bCs/>
+          <w:highlight w:val="yellow"/>
+          <w:lang w:val="en-US"/>
+        </w:rPr>
+        <w:t>From Handling:</w:t>
+      </w:r>
+    </w:p>
+    <w:p>
+      <w:pPr>
+        <w:pStyle w:val="ListParagraph"/>
+        <w:numPr>
+          <w:ilvl w:val="1"/>
+          <w:numId w:val="1"/>
+        </w:numPr>
+        <w:jc w:val="both"/>
+        <w:rPr>
+          <w:lang w:val="en-US"/>
+        </w:rPr>
+      </w:pPr>
+      <w:r>
+        <w:rPr>
+          <w:b/>
+          <w:bCs/>
+          <w:lang w:val="en-US"/>
+        </w:rPr>
+        <w:t xml:space="preserve">Preventing the default behavior of the form: </w:t>
+      </w:r>
+      <w:r>
+        <w:rPr>
+          <w:lang w:val="en-US"/>
+        </w:rPr>
+        <w:t xml:space="preserve">After filling the input filed, when we click on submit button it reloads the page and our text in input field is removed to stop this we will prevent the default behavior </w:t>
+      </w:r>
+      <w:r>
+        <w:rPr>
+          <w:lang w:val="en-US"/>
+        </w:rPr>
+        <w:t>of our form.</w:t>
+      </w:r>
+      <w:r>
+        <w:rPr>
+          <w:lang w:val="en-US"/>
+        </w:rPr>
+        <w:t xml:space="preserve"> </w:t>
+      </w:r>
+    </w:p>
+    <w:p>
+      <w:pPr>
+        <w:pStyle w:val="ListParagraph"/>
+        <w:numPr>
+          <w:ilvl w:val="0"/>
+          <w:numId w:val="1"/>
+        </w:numPr>
+        <w:jc w:val="both"/>
+        <w:rPr>
+          <w:b/>
+          <w:bCs/>
+          <w:highlight w:val="yellow"/>
+          <w:lang w:val="en-US"/>
+        </w:rPr>
+      </w:pPr>
+      <w:r>
+        <w:rPr>
+          <w:b/>
+          <w:bCs/>
+          <w:highlight w:val="yellow"/>
+          <w:lang w:val="en-US"/>
+        </w:rPr>
+        <w:t xml:space="preserve">Two way Binding: </w:t>
+      </w:r>
+    </w:p>
+    <w:p>
+      <w:pPr>
+        <w:pStyle w:val="ListParagraph"/>
+        <w:numPr>
+          <w:ilvl w:val="1"/>
+          <w:numId w:val="1"/>
+        </w:numPr>
+        <w:jc w:val="both"/>
+        <w:rPr>
+          <w:lang w:val="en-US"/>
+        </w:rPr>
+      </w:pPr>
+      <w:r>
+        <w:rPr>
+          <w:lang w:val="en-US"/>
+        </w:rPr>
+        <w:t xml:space="preserve">It is used to input the text in the </w:t>
+      </w:r>
+      <w:r>
+        <w:rPr>
+          <w:b/>
+          <w:bCs/>
+          <w:lang w:val="en-US"/>
+        </w:rPr>
+        <w:t>input field using Hooks NOT directly</w:t>
+      </w:r>
+      <w:r>
+        <w:rPr>
+          <w:lang w:val="en-US"/>
+        </w:rPr>
+        <w:t xml:space="preserve"> putting the values in the fiel</w:t>
+      </w:r>
+      <w:r>
+        <w:rPr>
+          <w:lang w:val="en-US"/>
+        </w:rPr>
+        <w:t>d.</w:t>
+      </w:r>
+    </w:p>
+    <w:p>
+      <w:pPr>
+        <w:pStyle w:val="ListParagraph"/>
+        <w:numPr>
+          <w:ilvl w:val="1"/>
+          <w:numId w:val="1"/>
+        </w:numPr>
+        <w:jc w:val="both"/>
+        <w:rPr>
+          <w:lang w:val="en-US"/>
+        </w:rPr>
+      </w:pPr>
+      <w:r>
+        <w:rPr>
+          <w:lang w:val="en-US"/>
+        </w:rPr>
+        <w:t>Example for the two-way binding:</w:t>
+      </w:r>
+      <w:r>
+        <w:rPr>
+          <w:rFonts w:ascii="Segoe UI Symbol" w:hAnsi="Segoe UI Symbol"/>
+          <w:color w:val="000000" w:themeColor="text1"/>
+          <w:sz w:val="32"/>
+          <w:szCs w:val="24"/>
+          <w:lang w:val="en-US"/>
+        </w:rPr>
+        <w:t>👇</w:t>
+      </w:r>
+    </w:p>
+    <w:p>
+      <w:pPr>
+        <w:pStyle w:val="ListParagraph"/>
+        <w:ind w:left="1440"/>
+        <w:jc w:val="both"/>
+        <w:rPr>
+          <w:lang w:val="en-US"/>
+        </w:rPr>
+      </w:pPr>
+      <w:r>
+        <w:rPr>
+          <w:lang w:val="en-US"/>
+        </w:rPr>
+        <w:lastRenderedPageBreak/>
+        <w:drawing>
+          <wp:inline distT="0" distB="0" distL="0" distR="0" wp14:anchorId="49EF438F" wp14:editId="0E8A7A4E">
+            <wp:extent cx="5598160" cy="3493113"/>
+            <wp:effectExtent l="0" t="0" r="2540" b="0"/>
+            <wp:docPr id="3" name="Picture 3"/>
+            <wp:cNvGraphicFramePr>
+              <a:graphicFrameLocks xmlns:a="http://schemas.openxmlformats.org/drawingml/2006/main" noChangeAspect="1"/>
+            </wp:cNvGraphicFramePr>
+            <a:graphic xmlns:a="http://schemas.openxmlformats.org/drawingml/2006/main">
+              <a:graphicData uri="http://schemas.openxmlformats.org/drawingml/2006/picture">
+                <pic:pic xmlns:pic="http://schemas.openxmlformats.org/drawingml/2006/picture">
+                  <pic:nvPicPr>
+                    <pic:cNvPr id="1" name=""/>
+                    <pic:cNvPicPr/>
+                  </pic:nvPicPr>
+                  <pic:blipFill>
+                    <a:blip r:embed="rId7"/>
+                    <a:stretch>
+                      <a:fillRect/>
+                    </a:stretch>
+                  </pic:blipFill>
+                  <pic:spPr>
+                    <a:xfrm>
+                      <a:off x="0" y="0"/>
+                      <a:ext cx="5606317" cy="3498203"/>
+                    </a:xfrm>
+                    <a:prstGeom prst="rect">
+                      <a:avLst/>
+                    </a:prstGeom>
+                  </pic:spPr>
+                </pic:pic>
+              </a:graphicData>
+            </a:graphic>
+          </wp:inline>
+        </w:drawing>
+      </w:r>
+    </w:p>
+    <w:p>
+      <w:pPr>
+        <w:pStyle w:val="ListParagraph"/>
+        <w:numPr>
+          <w:ilvl w:val="0"/>
+          <w:numId w:val="1"/>
+        </w:numPr>
+        <w:jc w:val="both"/>
+        <w:rPr>
+          <w:b/>
+          <w:bCs/>
+          <w:highlight w:val="yellow"/>
+          <w:lang w:val="en-US"/>
+        </w:rPr>
+      </w:pPr>
+      <w:r>
+        <w:rPr>
+          <w:b/>
+          <w:bCs/>
+          <w:highlight w:val="yellow"/>
+          <w:lang w:val="en-US"/>
+        </w:rPr>
+        <w:t xml:space="preserve">Components: </w:t>
+      </w:r>
+    </w:p>
+    <w:p>
+      <w:pPr>
+        <w:pStyle w:val="ListParagraph"/>
+        <w:numPr>
+          <w:ilvl w:val="1"/>
+          <w:numId w:val="1"/>
+        </w:numPr>
+        <w:jc w:val="both"/>
+        <w:rPr>
+          <w:b/>
+          <w:bCs/>
+          <w:lang w:val="en-US"/>
+        </w:rPr>
+      </w:pPr>
+      <w:r>
+        <w:t xml:space="preserve">Components allow you to break </w:t>
+      </w:r>
+      <w:r>
+        <w:t>down a complex UI into smaller, reusable, and independent pieces of code</w:t>
+      </w:r>
+      <w:r>
+        <w:t>. You can use these components many times.</w:t>
       </w:r>
       <w:bookmarkStart w:id="0" w:name="_GoBack"/>
       <w:bookmarkEnd w:id="0"/>
-    </w:p>
-    <w:p>
-      <w:pPr>
-        <w:pStyle w:val="ListParagraph"/>
-        <w:numPr>
-          <w:ilvl w:val="0"/>
-          <w:numId w:val="1"/>
-        </w:numPr>
-        <w:rPr>
-          <w:lang w:val="en-US"/>
-        </w:rPr>
-      </w:pPr>
     </w:p>
     <w:sectPr>
       <w:pgSz w:w="11906" w:h="16838"/>
@@ -127,7 +959,7 @@
         <w:ind w:left="1440" w:hanging="360"/>
       </w:pPr>
     </w:lvl>
-    <w:lvl w:ilvl="2" w:tplc="4009001B" w:tentative="1">
+    <w:lvl w:ilvl="2" w:tplc="4009001B">
       <w:start w:val="1"/>
       <w:numFmt w:val="lowerRoman"/>
       <w:lvlText w:val="%3."/>
@@ -600,7 +1432,6 @@
   <w:style w:type="character" w:default="1" w:styleId="DefaultParagraphFont">
     <w:name w:val="Default Paragraph Font"/>
     <w:uiPriority w:val="1"/>
-    <w:semiHidden/>
     <w:unhideWhenUsed/>
   </w:style>
   <w:style w:type="table" w:default="1" w:styleId="TableNormal">

</xml_diff>

<commit_message>
Learned about Components, how use them and also learned about Props: How to pass the props.
</commit_message>
<xml_diff>
--- a/Notes/React_Revision.docx
+++ b/Notes/React_Revision.docx
@@ -528,7 +528,8 @@
       </w:pPr>
       <w:r>
         <w:rPr>
-          <w:lang w:val="en-US"/>
+          <w:noProof/>
+          <w:lang w:eastAsia="en-IN"/>
         </w:rPr>
         <w:drawing>
           <wp:inline distT="0" distB="0" distL="0" distR="0" wp14:anchorId="44E05609" wp14:editId="7C5DB440">
@@ -608,7 +609,8 @@
       </w:pPr>
       <w:r>
         <w:rPr>
-          <w:lang w:val="en-US"/>
+          <w:noProof/>
+          <w:lang w:eastAsia="en-IN"/>
         </w:rPr>
         <w:drawing>
           <wp:inline distT="0" distB="0" distL="0" distR="0" wp14:anchorId="5BBF6579" wp14:editId="21DB5E55">
@@ -831,7 +833,8 @@
       </w:pPr>
       <w:r>
         <w:rPr>
-          <w:lang w:val="en-US"/>
+          <w:noProof/>
+          <w:lang w:eastAsia="en-IN"/>
         </w:rPr>
         <w:lastRenderedPageBreak/>
         <w:drawing>
@@ -911,13 +914,540 @@
         </w:rPr>
       </w:pPr>
       <w:r>
-        <w:t xml:space="preserve">Components allow you to break </w:t>
-      </w:r>
-      <w:r>
-        <w:t>down a complex UI into smaller, reusable, and independent pieces of code</w:t>
-      </w:r>
-      <w:r>
-        <w:t>. You can use these components many times.</w:t>
+        <w:t>Components allow you to break down a complex UI into smaller, reusable, and independent pieces of code. You can use these components many times.</w:t>
+      </w:r>
+    </w:p>
+    <w:p>
+      <w:pPr>
+        <w:pStyle w:val="ListParagraph"/>
+        <w:numPr>
+          <w:ilvl w:val="1"/>
+          <w:numId w:val="1"/>
+        </w:numPr>
+        <w:jc w:val="both"/>
+        <w:rPr>
+          <w:b/>
+          <w:bCs/>
+          <w:lang w:val="en-US"/>
+        </w:rPr>
+      </w:pPr>
+      <w:r>
+        <w:t xml:space="preserve">Name of component file </w:t>
+      </w:r>
+      <w:r>
+        <w:rPr>
+          <w:b/>
+          <w:bCs/>
+        </w:rPr>
+        <w:t>must start from capital letter.</w:t>
+      </w:r>
+    </w:p>
+    <w:p>
+      <w:pPr>
+        <w:pStyle w:val="ListParagraph"/>
+        <w:numPr>
+          <w:ilvl w:val="0"/>
+          <w:numId w:val="1"/>
+        </w:numPr>
+        <w:jc w:val="both"/>
+        <w:rPr>
+          <w:b/>
+          <w:bCs/>
+          <w:highlight w:val="yellow"/>
+          <w:lang w:val="en-US"/>
+        </w:rPr>
+      </w:pPr>
+      <w:r>
+        <w:rPr>
+          <w:b/>
+          <w:bCs/>
+          <w:highlight w:val="yellow"/>
+          <w:lang w:val="en-US"/>
+        </w:rPr>
+        <w:t>Props/Props Drilling:</w:t>
+      </w:r>
+    </w:p>
+    <w:p>
+      <w:pPr>
+        <w:pStyle w:val="ListParagraph"/>
+        <w:numPr>
+          <w:ilvl w:val="1"/>
+          <w:numId w:val="1"/>
+        </w:numPr>
+        <w:jc w:val="both"/>
+        <w:rPr>
+          <w:b/>
+          <w:bCs/>
+          <w:lang w:val="en-US"/>
+        </w:rPr>
+      </w:pPr>
+      <w:r>
+        <w:rPr>
+          <w:b/>
+          <w:bCs/>
+          <w:lang w:val="en-US"/>
+        </w:rPr>
+        <w:t xml:space="preserve"> </w:t>
+      </w:r>
+      <w:r>
+        <w:rPr>
+          <w:b/>
+          <w:bCs/>
+          <w:lang w:val="en-US"/>
+        </w:rPr>
+        <w:t xml:space="preserve">Props: </w:t>
+      </w:r>
+      <w:r>
+        <w:rPr>
+          <w:lang w:val="en-US"/>
+        </w:rPr>
+        <w:t>When data passed from parent to a child component.</w:t>
+      </w:r>
+    </w:p>
+    <w:p>
+      <w:pPr>
+        <w:pStyle w:val="ListParagraph"/>
+        <w:numPr>
+          <w:ilvl w:val="1"/>
+          <w:numId w:val="1"/>
+        </w:numPr>
+        <w:jc w:val="both"/>
+        <w:rPr>
+          <w:b/>
+          <w:bCs/>
+          <w:lang w:val="en-US"/>
+        </w:rPr>
+      </w:pPr>
+      <w:r>
+        <w:rPr>
+          <w:b/>
+          <w:bCs/>
+          <w:lang w:val="en-US"/>
+        </w:rPr>
+        <w:t>Props Drilling:</w:t>
+      </w:r>
+      <w:r>
+        <w:rPr>
+          <w:lang w:val="en-US"/>
+        </w:rPr>
+        <w:t xml:space="preserve"> When data passed from parent to a child component, even the component who comes between them don’t need that data but they have to store and pass that data, so that child component can access it.</w:t>
+      </w:r>
+    </w:p>
+    <w:p>
+      <w:pPr>
+        <w:pStyle w:val="ListParagraph"/>
+        <w:numPr>
+          <w:ilvl w:val="2"/>
+          <w:numId w:val="1"/>
+        </w:numPr>
+        <w:jc w:val="both"/>
+        <w:rPr>
+          <w:b/>
+          <w:bCs/>
+          <w:lang w:val="en-US"/>
+        </w:rPr>
+      </w:pPr>
+      <w:r>
+        <w:t>App (Parent) → ComponentA → ComponentB → ComponentC (Child)</w:t>
+      </w:r>
+    </w:p>
+    <w:p>
+      <w:pPr>
+        <w:pStyle w:val="ListParagraph"/>
+        <w:numPr>
+          <w:ilvl w:val="2"/>
+          <w:numId w:val="1"/>
+        </w:numPr>
+        <w:jc w:val="both"/>
+        <w:rPr>
+          <w:b/>
+          <w:bCs/>
+          <w:lang w:val="en-US"/>
+        </w:rPr>
+      </w:pPr>
+      <w:r>
+        <w:rPr>
+          <w:lang w:val="en-US"/>
+        </w:rPr>
+        <w:t>Child needs the data from Parent but A and B need to store and pass the data.</w:t>
+      </w:r>
+    </w:p>
+    <w:p>
+      <w:pPr>
+        <w:pStyle w:val="ListParagraph"/>
+        <w:numPr>
+          <w:ilvl w:val="2"/>
+          <w:numId w:val="1"/>
+        </w:numPr>
+        <w:jc w:val="both"/>
+        <w:rPr>
+          <w:b/>
+          <w:bCs/>
+          <w:lang w:val="en-US"/>
+        </w:rPr>
+      </w:pPr>
+      <w:r>
+        <w:rPr>
+          <w:b/>
+          <w:bCs/>
+          <w:lang w:val="en-US"/>
+        </w:rPr>
+        <w:t>This leads to memory consumption and made our app slow.</w:t>
+      </w:r>
+    </w:p>
+    <w:p>
+      <w:pPr>
+        <w:pStyle w:val="ListParagraph"/>
+        <w:numPr>
+          <w:ilvl w:val="1"/>
+          <w:numId w:val="1"/>
+        </w:numPr>
+        <w:jc w:val="both"/>
+        <w:rPr>
+          <w:b/>
+          <w:bCs/>
+          <w:lang w:val="en-US"/>
+        </w:rPr>
+      </w:pPr>
+      <w:r>
+        <w:rPr>
+          <w:b/>
+          <w:bCs/>
+          <w:lang w:val="en-US"/>
+        </w:rPr>
+        <w:t>Steps for passing properties (props):</w:t>
+      </w:r>
+    </w:p>
+    <w:p>
+      <w:pPr>
+        <w:pStyle w:val="ListParagraph"/>
+        <w:numPr>
+          <w:ilvl w:val="2"/>
+          <w:numId w:val="1"/>
+        </w:numPr>
+        <w:jc w:val="both"/>
+        <w:rPr>
+          <w:b/>
+          <w:bCs/>
+          <w:lang w:val="en-US"/>
+        </w:rPr>
+      </w:pPr>
+      <w:r>
+        <w:rPr>
+          <w:lang w:val="en-US"/>
+        </w:rPr>
+        <w:t>We will create a card component (for example).</w:t>
+      </w:r>
+    </w:p>
+    <w:p>
+      <w:pPr>
+        <w:pStyle w:val="ListParagraph"/>
+        <w:numPr>
+          <w:ilvl w:val="2"/>
+          <w:numId w:val="1"/>
+        </w:numPr>
+        <w:jc w:val="both"/>
+        <w:rPr>
+          <w:b/>
+          <w:bCs/>
+          <w:lang w:val="en-US"/>
+        </w:rPr>
+      </w:pPr>
+      <w:r>
+        <w:rPr>
+          <w:lang w:val="en-US"/>
+        </w:rPr>
+        <w:t>To pass the data across the components we will pass a parameter in the Card function component.</w:t>
+      </w:r>
+    </w:p>
+    <w:p>
+      <w:pPr>
+        <w:pStyle w:val="ListParagraph"/>
+        <w:ind w:left="2160"/>
+        <w:jc w:val="both"/>
+        <w:rPr>
+          <w:b/>
+          <w:bCs/>
+          <w:lang w:val="en-US"/>
+        </w:rPr>
+      </w:pPr>
+      <w:r>
+        <w:rPr>
+          <w:b/>
+          <w:bCs/>
+          <w:lang w:val="en-US"/>
+        </w:rPr>
+        <w:drawing>
+          <wp:inline distT="0" distB="0" distL="0" distR="0" wp14:anchorId="2F72BA94" wp14:editId="5DDFB84F">
+            <wp:extent cx="2429214" cy="590632"/>
+            <wp:effectExtent l="0" t="0" r="9525" b="0"/>
+            <wp:docPr id="4" name="Picture 4"/>
+            <wp:cNvGraphicFramePr>
+              <a:graphicFrameLocks xmlns:a="http://schemas.openxmlformats.org/drawingml/2006/main" noChangeAspect="1"/>
+            </wp:cNvGraphicFramePr>
+            <a:graphic xmlns:a="http://schemas.openxmlformats.org/drawingml/2006/main">
+              <a:graphicData uri="http://schemas.openxmlformats.org/drawingml/2006/picture">
+                <pic:pic xmlns:pic="http://schemas.openxmlformats.org/drawingml/2006/picture">
+                  <pic:nvPicPr>
+                    <pic:cNvPr id="1" name=""/>
+                    <pic:cNvPicPr/>
+                  </pic:nvPicPr>
+                  <pic:blipFill>
+                    <a:blip r:embed="rId8"/>
+                    <a:stretch>
+                      <a:fillRect/>
+                    </a:stretch>
+                  </pic:blipFill>
+                  <pic:spPr>
+                    <a:xfrm>
+                      <a:off x="0" y="0"/>
+                      <a:ext cx="2429214" cy="590632"/>
+                    </a:xfrm>
+                    <a:prstGeom prst="rect">
+                      <a:avLst/>
+                    </a:prstGeom>
+                  </pic:spPr>
+                </pic:pic>
+              </a:graphicData>
+            </a:graphic>
+          </wp:inline>
+        </w:drawing>
+      </w:r>
+    </w:p>
+    <w:p>
+      <w:pPr>
+        <w:pStyle w:val="ListParagraph"/>
+        <w:ind w:left="2160"/>
+        <w:jc w:val="both"/>
+        <w:rPr>
+          <w:b/>
+          <w:bCs/>
+          <w:lang w:val="en-US"/>
+        </w:rPr>
+      </w:pPr>
+      <w:r>
+        <w:rPr>
+          <w:lang w:val="en-US"/>
+        </w:rPr>
+        <w:t xml:space="preserve">In this case we have passed the </w:t>
+      </w:r>
+      <w:r>
+        <w:rPr>
+          <w:b/>
+          <w:bCs/>
+          <w:lang w:val="en-US"/>
+        </w:rPr>
+        <w:t>props as parameter.</w:t>
+      </w:r>
+    </w:p>
+    <w:p>
+      <w:pPr>
+        <w:pStyle w:val="ListParagraph"/>
+        <w:numPr>
+          <w:ilvl w:val="2"/>
+          <w:numId w:val="1"/>
+        </w:numPr>
+        <w:jc w:val="both"/>
+        <w:rPr>
+          <w:b/>
+          <w:bCs/>
+          <w:lang w:val="en-US"/>
+        </w:rPr>
+      </w:pPr>
+      <w:r>
+        <w:rPr>
+          <w:lang w:val="en-US"/>
+        </w:rPr>
+        <w:t>In the card component wherever we need that data needs to pass, we will use “</w:t>
+      </w:r>
+      <w:r>
+        <w:rPr>
+          <w:b/>
+          <w:bCs/>
+          <w:lang w:val="en-US"/>
+        </w:rPr>
+        <w:t>{}</w:t>
+      </w:r>
+      <w:r>
+        <w:rPr>
+          <w:lang w:val="en-US"/>
+        </w:rPr>
+        <w:t>” curly brackets.</w:t>
+      </w:r>
+    </w:p>
+    <w:p>
+      <w:pPr>
+        <w:pStyle w:val="ListParagraph"/>
+        <w:ind w:left="2160"/>
+        <w:jc w:val="both"/>
+        <w:rPr>
+          <w:b/>
+          <w:bCs/>
+          <w:lang w:val="en-US"/>
+        </w:rPr>
+      </w:pPr>
+      <w:r>
+        <w:rPr>
+          <w:b/>
+          <w:bCs/>
+          <w:lang w:val="en-US"/>
+        </w:rPr>
+        <w:drawing>
+          <wp:inline distT="0" distB="0" distL="0" distR="0" wp14:anchorId="74FC2904" wp14:editId="6E754CF7">
+            <wp:extent cx="5731510" cy="441960"/>
+            <wp:effectExtent l="0" t="0" r="2540" b="0"/>
+            <wp:docPr id="5" name="Picture 5"/>
+            <wp:cNvGraphicFramePr>
+              <a:graphicFrameLocks xmlns:a="http://schemas.openxmlformats.org/drawingml/2006/main" noChangeAspect="1"/>
+            </wp:cNvGraphicFramePr>
+            <a:graphic xmlns:a="http://schemas.openxmlformats.org/drawingml/2006/main">
+              <a:graphicData uri="http://schemas.openxmlformats.org/drawingml/2006/picture">
+                <pic:pic xmlns:pic="http://schemas.openxmlformats.org/drawingml/2006/picture">
+                  <pic:nvPicPr>
+                    <pic:cNvPr id="1" name=""/>
+                    <pic:cNvPicPr/>
+                  </pic:nvPicPr>
+                  <pic:blipFill>
+                    <a:blip r:embed="rId9"/>
+                    <a:stretch>
+                      <a:fillRect/>
+                    </a:stretch>
+                  </pic:blipFill>
+                  <pic:spPr>
+                    <a:xfrm>
+                      <a:off x="0" y="0"/>
+                      <a:ext cx="5731510" cy="441960"/>
+                    </a:xfrm>
+                    <a:prstGeom prst="rect">
+                      <a:avLst/>
+                    </a:prstGeom>
+                  </pic:spPr>
+                </pic:pic>
+              </a:graphicData>
+            </a:graphic>
+          </wp:inline>
+        </w:drawing>
+      </w:r>
+    </w:p>
+    <w:p>
+      <w:pPr>
+        <w:pStyle w:val="ListParagraph"/>
+        <w:ind w:left="2160"/>
+        <w:jc w:val="both"/>
+        <w:rPr>
+          <w:lang w:val="en-US"/>
+        </w:rPr>
+      </w:pPr>
+      <w:r>
+        <w:rPr>
+          <w:lang w:val="en-US"/>
+        </w:rPr>
+        <w:t>We have used the {} brackets wherever we need to pass the data.</w:t>
+      </w:r>
+    </w:p>
+    <w:p>
+      <w:pPr>
+        <w:pStyle w:val="ListParagraph"/>
+        <w:numPr>
+          <w:ilvl w:val="2"/>
+          <w:numId w:val="1"/>
+        </w:numPr>
+        <w:jc w:val="both"/>
+        <w:rPr>
+          <w:lang w:val="en-US"/>
+        </w:rPr>
+      </w:pPr>
+      <w:r>
+        <w:rPr>
+          <w:lang w:val="en-US"/>
+        </w:rPr>
+        <w:lastRenderedPageBreak/>
+        <w:t xml:space="preserve">When we call the card component in the </w:t>
+      </w:r>
+      <w:r>
+        <w:rPr>
+          <w:b/>
+          <w:bCs/>
+          <w:lang w:val="en-US"/>
+        </w:rPr>
+        <w:t>App.jsx</w:t>
+      </w:r>
+      <w:r>
+        <w:rPr>
+          <w:lang w:val="en-US"/>
+        </w:rPr>
+        <w:t xml:space="preserve"> file we will pass all the data with the same variable name.</w:t>
+      </w:r>
+    </w:p>
+    <w:p>
+      <w:pPr>
+        <w:pStyle w:val="ListParagraph"/>
+        <w:ind w:left="2160"/>
+        <w:jc w:val="both"/>
+        <w:rPr>
+          <w:lang w:val="en-US"/>
+        </w:rPr>
+      </w:pPr>
+      <w:r>
+        <w:rPr>
+          <w:lang w:val="en-US"/>
+        </w:rPr>
+        <w:drawing>
+          <wp:inline distT="0" distB="0" distL="0" distR="0" wp14:anchorId="2D392CA8" wp14:editId="64B0BA57">
+            <wp:extent cx="4372585" cy="266737"/>
+            <wp:effectExtent l="0" t="0" r="9525" b="0"/>
+            <wp:docPr id="6" name="Picture 6"/>
+            <wp:cNvGraphicFramePr>
+              <a:graphicFrameLocks xmlns:a="http://schemas.openxmlformats.org/drawingml/2006/main" noChangeAspect="1"/>
+            </wp:cNvGraphicFramePr>
+            <a:graphic xmlns:a="http://schemas.openxmlformats.org/drawingml/2006/main">
+              <a:graphicData uri="http://schemas.openxmlformats.org/drawingml/2006/picture">
+                <pic:pic xmlns:pic="http://schemas.openxmlformats.org/drawingml/2006/picture">
+                  <pic:nvPicPr>
+                    <pic:cNvPr id="1" name=""/>
+                    <pic:cNvPicPr/>
+                  </pic:nvPicPr>
+                  <pic:blipFill>
+                    <a:blip r:embed="rId10"/>
+                    <a:stretch>
+                      <a:fillRect/>
+                    </a:stretch>
+                  </pic:blipFill>
+                  <pic:spPr>
+                    <a:xfrm>
+                      <a:off x="0" y="0"/>
+                      <a:ext cx="4372585" cy="266737"/>
+                    </a:xfrm>
+                    <a:prstGeom prst="rect">
+                      <a:avLst/>
+                    </a:prstGeom>
+                  </pic:spPr>
+                </pic:pic>
+              </a:graphicData>
+            </a:graphic>
+          </wp:inline>
+        </w:drawing>
+      </w:r>
+    </w:p>
+    <w:p>
+      <w:pPr>
+        <w:pStyle w:val="ListParagraph"/>
+        <w:numPr>
+          <w:ilvl w:val="2"/>
+          <w:numId w:val="1"/>
+        </w:numPr>
+        <w:jc w:val="both"/>
+        <w:rPr>
+          <w:b/>
+          <w:bCs/>
+          <w:lang w:val="en-US"/>
+        </w:rPr>
+      </w:pPr>
+      <w:r>
+        <w:rPr>
+          <w:lang w:val="en-US"/>
+        </w:rPr>
+        <w:t>Keep in mind that variable passing while calling the components must match we the variable passed in that component.</w:t>
       </w:r>
       <w:bookmarkStart w:id="0" w:name="_GoBack"/>
       <w:bookmarkEnd w:id="0"/>
@@ -1432,6 +1962,7 @@
   <w:style w:type="character" w:default="1" w:styleId="DefaultParagraphFont">
     <w:name w:val="Default Paragraph Font"/>
     <w:uiPriority w:val="1"/>
+    <w:semiHidden/>
     <w:unhideWhenUsed/>
   </w:style>
   <w:style w:type="table" w:default="1" w:styleId="TableNormal">

</xml_diff>

<commit_message>
Learned about props and props drilling.
</commit_message>
<xml_diff>
--- a/Notes/React_Revision.docx
+++ b/Notes/React_Revision.docx
@@ -1175,7 +1175,8 @@
         <w:rPr>
           <w:b/>
           <w:bCs/>
-          <w:lang w:val="en-US"/>
+          <w:noProof/>
+          <w:lang w:eastAsia="en-IN"/>
         </w:rPr>
         <w:drawing>
           <wp:inline distT="0" distB="0" distL="0" distR="0" wp14:anchorId="2F72BA94" wp14:editId="5DDFB84F">
@@ -1290,7 +1291,8 @@
         <w:rPr>
           <w:b/>
           <w:bCs/>
-          <w:lang w:val="en-US"/>
+          <w:noProof/>
+          <w:lang w:eastAsia="en-IN"/>
         </w:rPr>
         <w:drawing>
           <wp:inline distT="0" distB="0" distL="0" distR="0" wp14:anchorId="74FC2904" wp14:editId="6E754CF7">
@@ -1390,7 +1392,8 @@
       </w:pPr>
       <w:r>
         <w:rPr>
-          <w:lang w:val="en-US"/>
+          <w:noProof/>
+          <w:lang w:eastAsia="en-IN"/>
         </w:rPr>
         <w:drawing>
           <wp:inline distT="0" distB="0" distL="0" distR="0" wp14:anchorId="2D392CA8" wp14:editId="64B0BA57">
@@ -1447,7 +1450,330 @@
         <w:rPr>
           <w:lang w:val="en-US"/>
         </w:rPr>
-        <w:t>Keep in mind that variable passing while calling the components must match we the variable passed in that component.</w:t>
+        <w:t>Keep in mind that variable passing while call</w:t>
+      </w:r>
+      <w:r>
+        <w:rPr>
+          <w:lang w:val="en-US"/>
+        </w:rPr>
+        <w:t>ing the components must match with</w:t>
+      </w:r>
+      <w:r>
+        <w:rPr>
+          <w:lang w:val="en-US"/>
+        </w:rPr>
+        <w:t xml:space="preserve"> the variable passed in that component.</w:t>
+      </w:r>
+    </w:p>
+    <w:p>
+      <w:pPr>
+        <w:pStyle w:val="ListParagraph"/>
+        <w:numPr>
+          <w:ilvl w:val="1"/>
+          <w:numId w:val="1"/>
+        </w:numPr>
+        <w:jc w:val="both"/>
+        <w:rPr>
+          <w:b/>
+          <w:bCs/>
+          <w:lang w:val="en-US"/>
+        </w:rPr>
+      </w:pPr>
+      <w:r>
+        <w:rPr>
+          <w:lang w:val="en-US"/>
+        </w:rPr>
+        <w:t>We have created a card with Name, Age, Profession, Profile picture and State.</w:t>
+      </w:r>
+    </w:p>
+    <w:p>
+      <w:pPr>
+        <w:pStyle w:val="ListParagraph"/>
+        <w:numPr>
+          <w:ilvl w:val="2"/>
+          <w:numId w:val="1"/>
+        </w:numPr>
+        <w:jc w:val="both"/>
+        <w:rPr>
+          <w:b/>
+          <w:bCs/>
+          <w:lang w:val="en-US"/>
+        </w:rPr>
+      </w:pPr>
+      <w:r>
+        <w:rPr>
+          <w:lang w:val="en-US"/>
+        </w:rPr>
+        <w:t xml:space="preserve">We have created a JSON data in </w:t>
+      </w:r>
+      <w:r>
+        <w:rPr>
+          <w:b/>
+          <w:bCs/>
+          <w:lang w:val="en-US"/>
+        </w:rPr>
+        <w:t>App.jsx</w:t>
+      </w:r>
+      <w:r>
+        <w:rPr>
+          <w:lang w:val="en-US"/>
+        </w:rPr>
+        <w:t xml:space="preserve"> file.</w:t>
+      </w:r>
+    </w:p>
+    <w:p>
+      <w:pPr>
+        <w:pStyle w:val="ListParagraph"/>
+        <w:numPr>
+          <w:ilvl w:val="2"/>
+          <w:numId w:val="1"/>
+        </w:numPr>
+        <w:jc w:val="both"/>
+        <w:rPr>
+          <w:b/>
+          <w:bCs/>
+          <w:lang w:val="en-US"/>
+        </w:rPr>
+      </w:pPr>
+      <w:r>
+        <w:rPr>
+          <w:lang w:val="en-US"/>
+        </w:rPr>
+        <w:t xml:space="preserve">Then, we have used the </w:t>
+      </w:r>
+      <w:r>
+        <w:rPr>
+          <w:b/>
+          <w:bCs/>
+          <w:lang w:val="en-US"/>
+        </w:rPr>
+        <w:t>map function on JSON</w:t>
+      </w:r>
+      <w:r>
+        <w:rPr>
+          <w:lang w:val="en-US"/>
+        </w:rPr>
+        <w:t xml:space="preserve"> data and in the return statement we have </w:t>
+      </w:r>
+      <w:r>
+        <w:rPr>
+          <w:b/>
+          <w:bCs/>
+          <w:lang w:val="en-US"/>
+        </w:rPr>
+        <w:t>returned our card with all the properties available in the JSON data</w:t>
+      </w:r>
+      <w:r>
+        <w:rPr>
+          <w:lang w:val="en-US"/>
+        </w:rPr>
+        <w:t>.</w:t>
+      </w:r>
+    </w:p>
+    <w:p>
+      <w:pPr>
+        <w:pStyle w:val="ListParagraph"/>
+        <w:ind w:left="2160"/>
+        <w:jc w:val="both"/>
+        <w:rPr>
+          <w:b/>
+          <w:bCs/>
+          <w:lang w:val="en-US"/>
+        </w:rPr>
+      </w:pPr>
+      <w:r>
+        <w:rPr>
+          <w:b/>
+          <w:bCs/>
+          <w:lang w:val="en-US"/>
+        </w:rPr>
+        <w:drawing>
+          <wp:inline distT="0" distB="0" distL="0" distR="0" wp14:anchorId="59E7AD45" wp14:editId="1630ED64">
+            <wp:extent cx="4401164" cy="562053"/>
+            <wp:effectExtent l="0" t="0" r="0" b="9525"/>
+            <wp:docPr id="7" name="Picture 7"/>
+            <wp:cNvGraphicFramePr>
+              <a:graphicFrameLocks xmlns:a="http://schemas.openxmlformats.org/drawingml/2006/main" noChangeAspect="1"/>
+            </wp:cNvGraphicFramePr>
+            <a:graphic xmlns:a="http://schemas.openxmlformats.org/drawingml/2006/main">
+              <a:graphicData uri="http://schemas.openxmlformats.org/drawingml/2006/picture">
+                <pic:pic xmlns:pic="http://schemas.openxmlformats.org/drawingml/2006/picture">
+                  <pic:nvPicPr>
+                    <pic:cNvPr id="1" name=""/>
+                    <pic:cNvPicPr/>
+                  </pic:nvPicPr>
+                  <pic:blipFill>
+                    <a:blip r:embed="rId11"/>
+                    <a:stretch>
+                      <a:fillRect/>
+                    </a:stretch>
+                  </pic:blipFill>
+                  <pic:spPr>
+                    <a:xfrm>
+                      <a:off x="0" y="0"/>
+                      <a:ext cx="4401164" cy="562053"/>
+                    </a:xfrm>
+                    <a:prstGeom prst="rect">
+                      <a:avLst/>
+                    </a:prstGeom>
+                  </pic:spPr>
+                </pic:pic>
+              </a:graphicData>
+            </a:graphic>
+          </wp:inline>
+        </w:drawing>
+      </w:r>
+    </w:p>
+    <w:p>
+      <w:pPr>
+        <w:pStyle w:val="ListParagraph"/>
+        <w:numPr>
+          <w:ilvl w:val="2"/>
+          <w:numId w:val="1"/>
+        </w:numPr>
+        <w:jc w:val="both"/>
+        <w:rPr>
+          <w:b/>
+          <w:bCs/>
+          <w:lang w:val="en-US"/>
+        </w:rPr>
+      </w:pPr>
+      <w:r>
+        <w:rPr>
+          <w:lang w:val="en-US"/>
+        </w:rPr>
+        <w:t>And in our card component we have passed a parameter and using this parameter we have passed all the properties to their desired place.</w:t>
+      </w:r>
+      <w:r>
+        <w:rPr>
+          <w:noProof/>
+          <w:lang w:eastAsia="en-IN"/>
+        </w:rPr>
+        <w:t xml:space="preserve"> </w:t>
+      </w:r>
+      <w:r>
+        <w:rPr>
+          <w:lang w:val="en-US"/>
+        </w:rPr>
+        <w:drawing>
+          <wp:inline distT="0" distB="0" distL="0" distR="0" wp14:anchorId="547C8E94" wp14:editId="651645A9">
+            <wp:extent cx="2514951" cy="514422"/>
+            <wp:effectExtent l="0" t="0" r="0" b="0"/>
+            <wp:docPr id="8" name="Picture 8"/>
+            <wp:cNvGraphicFramePr>
+              <a:graphicFrameLocks xmlns:a="http://schemas.openxmlformats.org/drawingml/2006/main" noChangeAspect="1"/>
+            </wp:cNvGraphicFramePr>
+            <a:graphic xmlns:a="http://schemas.openxmlformats.org/drawingml/2006/main">
+              <a:graphicData uri="http://schemas.openxmlformats.org/drawingml/2006/picture">
+                <pic:pic xmlns:pic="http://schemas.openxmlformats.org/drawingml/2006/picture">
+                  <pic:nvPicPr>
+                    <pic:cNvPr id="1" name=""/>
+                    <pic:cNvPicPr/>
+                  </pic:nvPicPr>
+                  <pic:blipFill>
+                    <a:blip r:embed="rId12"/>
+                    <a:stretch>
+                      <a:fillRect/>
+                    </a:stretch>
+                  </pic:blipFill>
+                  <pic:spPr>
+                    <a:xfrm>
+                      <a:off x="0" y="0"/>
+                      <a:ext cx="2514951" cy="514422"/>
+                    </a:xfrm>
+                    <a:prstGeom prst="rect">
+                      <a:avLst/>
+                    </a:prstGeom>
+                  </pic:spPr>
+                </pic:pic>
+              </a:graphicData>
+            </a:graphic>
+          </wp:inline>
+        </w:drawing>
+      </w:r>
+    </w:p>
+    <w:p>
+      <w:pPr>
+        <w:pStyle w:val="ListParagraph"/>
+        <w:numPr>
+          <w:ilvl w:val="0"/>
+          <w:numId w:val="1"/>
+        </w:numPr>
+        <w:jc w:val="both"/>
+        <w:rPr>
+          <w:b/>
+          <w:bCs/>
+          <w:highlight w:val="yellow"/>
+          <w:lang w:val="en-US"/>
+        </w:rPr>
+      </w:pPr>
+      <w:r>
+        <w:rPr>
+          <w:b/>
+          <w:bCs/>
+          <w:highlight w:val="yellow"/>
+          <w:lang w:val="en-US"/>
+        </w:rPr>
+        <w:t>Integrating API</w:t>
+      </w:r>
+    </w:p>
+    <w:p>
+      <w:pPr>
+        <w:pStyle w:val="ListParagraph"/>
+        <w:numPr>
+          <w:ilvl w:val="1"/>
+          <w:numId w:val="1"/>
+        </w:numPr>
+        <w:jc w:val="both"/>
+        <w:rPr>
+          <w:b/>
+          <w:bCs/>
+          <w:lang w:val="en-US"/>
+        </w:rPr>
+      </w:pPr>
+      <w:r>
+        <w:rPr>
+          <w:lang w:val="en-US"/>
+        </w:rPr>
+        <w:t xml:space="preserve"> To use API </w:t>
+      </w:r>
+      <w:r>
+        <w:rPr>
+          <w:b/>
+          <w:bCs/>
+          <w:lang w:val="en-US"/>
+        </w:rPr>
+        <w:t xml:space="preserve">install </w:t>
+      </w:r>
+      <w:proofErr w:type="spellStart"/>
+      <w:r>
+        <w:rPr>
+          <w:b/>
+          <w:bCs/>
+          <w:lang w:val="en-US"/>
+        </w:rPr>
+        <w:t>Axios</w:t>
+      </w:r>
+      <w:proofErr w:type="spellEnd"/>
+      <w:r>
+        <w:rPr>
+          <w:lang w:val="en-US"/>
+        </w:rPr>
+        <w:t xml:space="preserve"> by using </w:t>
+      </w:r>
+      <w:r>
+        <w:rPr>
+          <w:b/>
+          <w:bCs/>
+          <w:lang w:val="en-US"/>
+        </w:rPr>
+        <w:t>npm install axios</w:t>
+      </w:r>
+      <w:r>
+        <w:rPr>
+          <w:lang w:val="en-US"/>
+        </w:rPr>
+        <w:t>.</w:t>
       </w:r>
       <w:bookmarkStart w:id="0" w:name="_GoBack"/>
       <w:bookmarkEnd w:id="0"/>

</xml_diff>

<commit_message>
Learned about components, state management and APIs.
</commit_message>
<xml_diff>
--- a/Notes/React_Revision.docx
+++ b/Notes/React_Revision.docx
@@ -669,6 +669,103 @@
       <w:pPr>
         <w:pStyle w:val="ListParagraph"/>
         <w:numPr>
+          <w:ilvl w:val="1"/>
+          <w:numId w:val="1"/>
+        </w:numPr>
+        <w:jc w:val="both"/>
+        <w:rPr>
+          <w:lang w:val="en-US"/>
+        </w:rPr>
+      </w:pPr>
+      <w:r>
+        <w:rPr>
+          <w:b/>
+          <w:bCs/>
+          <w:lang w:val="en-US"/>
+        </w:rPr>
+        <w:t xml:space="preserve">Use Effect: </w:t>
+      </w:r>
+      <w:r>
+        <w:rPr>
+          <w:lang w:val="en-US"/>
+        </w:rPr>
+        <w:t>It is used to fetch, load or update the DOM.</w:t>
+      </w:r>
+    </w:p>
+    <w:p>
+      <w:pPr>
+        <w:pStyle w:val="ListParagraph"/>
+        <w:numPr>
+          <w:ilvl w:val="1"/>
+          <w:numId w:val="1"/>
+        </w:numPr>
+        <w:jc w:val="both"/>
+        <w:rPr>
+          <w:lang w:val="en-US"/>
+        </w:rPr>
+      </w:pPr>
+      <w:r>
+        <w:rPr>
+          <w:b/>
+          <w:bCs/>
+          <w:lang w:val="en-US"/>
+        </w:rPr>
+        <w:t>Use Context:</w:t>
+      </w:r>
+      <w:r>
+        <w:rPr>
+          <w:lang w:val="en-US"/>
+        </w:rPr>
+        <w:t xml:space="preserve"> It is used to avoid prop drilling and share data between components.</w:t>
+      </w:r>
+    </w:p>
+    <w:p>
+      <w:pPr>
+        <w:pStyle w:val="ListParagraph"/>
+        <w:numPr>
+          <w:ilvl w:val="1"/>
+          <w:numId w:val="1"/>
+        </w:numPr>
+        <w:jc w:val="both"/>
+        <w:rPr>
+          <w:lang w:val="en-US"/>
+        </w:rPr>
+      </w:pPr>
+      <w:r>
+        <w:rPr>
+          <w:b/>
+          <w:bCs/>
+          <w:lang w:val="en-US"/>
+        </w:rPr>
+        <w:t>Use Memo:</w:t>
+      </w:r>
+      <w:r>
+        <w:rPr>
+          <w:lang w:val="en-US"/>
+        </w:rPr>
+        <w:t xml:space="preserve"> It is to optimize performance by </w:t>
+      </w:r>
+      <w:proofErr w:type="spellStart"/>
+      <w:r>
+        <w:rPr>
+          <w:lang w:val="en-US"/>
+        </w:rPr>
+        <w:t>memoizing</w:t>
+      </w:r>
+      <w:proofErr w:type="spellEnd"/>
+      <w:r>
+        <w:rPr>
+          <w:lang w:val="en-US"/>
+        </w:rPr>
+        <w:t xml:space="preserve"> a calculated value.</w:t>
+      </w:r>
+      <w:bookmarkStart w:id="0" w:name="_GoBack"/>
+      <w:bookmarkEnd w:id="0"/>
+    </w:p>
+    <w:p>
+      <w:pPr>
+        <w:pStyle w:val="ListParagraph"/>
+        <w:numPr>
           <w:ilvl w:val="0"/>
           <w:numId w:val="1"/>
         </w:numPr>
@@ -770,6 +867,7 @@
         <w:rPr>
           <w:lang w:val="en-US"/>
         </w:rPr>
+        <w:lastRenderedPageBreak/>
         <w:t xml:space="preserve">It is used to input the text in the </w:t>
       </w:r>
       <w:r>
@@ -836,7 +934,6 @@
           <w:noProof/>
           <w:lang w:eastAsia="en-IN"/>
         </w:rPr>
-        <w:lastRenderedPageBreak/>
         <w:drawing>
           <wp:inline distT="0" distB="0" distL="0" distR="0" wp14:anchorId="49EF438F" wp14:editId="0E8A7A4E">
             <wp:extent cx="5598160" cy="3493113"/>
@@ -1294,6 +1391,7 @@
           <w:noProof/>
           <w:lang w:eastAsia="en-IN"/>
         </w:rPr>
+        <w:lastRenderedPageBreak/>
         <w:drawing>
           <wp:inline distT="0" distB="0" distL="0" distR="0" wp14:anchorId="74FC2904" wp14:editId="6E754CF7">
             <wp:extent cx="5731510" cy="441960"/>
@@ -1363,7 +1461,6 @@
         <w:rPr>
           <w:lang w:val="en-US"/>
         </w:rPr>
-        <w:lastRenderedPageBreak/>
         <w:t xml:space="preserve">When we call the card component in the </w:t>
       </w:r>
       <w:r>
@@ -1743,18 +1840,8 @@
           <w:bCs/>
           <w:lang w:val="en-US"/>
         </w:rPr>
-        <w:t xml:space="preserve">install </w:t>
-      </w:r>
-      <w:proofErr w:type="spellStart"/>
-      <w:r>
-        <w:rPr>
-          <w:b/>
-          <w:bCs/>
-          <w:lang w:val="en-US"/>
-        </w:rPr>
-        <w:t>Axios</w:t>
-      </w:r>
-      <w:proofErr w:type="spellEnd"/>
+        <w:t>install Axios</w:t>
+      </w:r>
       <w:r>
         <w:rPr>
           <w:lang w:val="en-US"/>
@@ -1775,8 +1862,196 @@
         </w:rPr>
         <w:t>.</w:t>
       </w:r>
-      <w:bookmarkStart w:id="0" w:name="_GoBack"/>
-      <w:bookmarkEnd w:id="0"/>
+    </w:p>
+    <w:p>
+      <w:pPr>
+        <w:pStyle w:val="ListParagraph"/>
+        <w:numPr>
+          <w:ilvl w:val="1"/>
+          <w:numId w:val="1"/>
+        </w:numPr>
+        <w:jc w:val="both"/>
+        <w:rPr>
+          <w:b/>
+          <w:bCs/>
+          <w:lang w:val="en-US"/>
+        </w:rPr>
+      </w:pPr>
+      <w:r>
+        <w:rPr>
+          <w:lang w:val="en-US"/>
+        </w:rPr>
+        <w:t>Created a</w:t>
+      </w:r>
+      <w:r>
+        <w:rPr>
+          <w:lang w:val="en-US"/>
+        </w:rPr>
+        <w:t>n</w:t>
+      </w:r>
+      <w:r>
+        <w:rPr>
+          <w:lang w:val="en-US"/>
+        </w:rPr>
+        <w:t xml:space="preserve"> image component with button to fetch the image from </w:t>
+      </w:r>
+      <w:r>
+        <w:rPr>
+          <w:lang w:val="en-US"/>
+        </w:rPr>
+        <w:t>an API- Lorem Picsum.</w:t>
+      </w:r>
+    </w:p>
+    <w:p>
+      <w:pPr>
+        <w:pStyle w:val="ListParagraph"/>
+        <w:numPr>
+          <w:ilvl w:val="1"/>
+          <w:numId w:val="1"/>
+        </w:numPr>
+        <w:jc w:val="both"/>
+        <w:rPr>
+          <w:b/>
+          <w:bCs/>
+          <w:lang w:val="en-US"/>
+        </w:rPr>
+      </w:pPr>
+      <w:r>
+        <w:rPr>
+          <w:lang w:val="en-US"/>
+        </w:rPr>
+        <w:t>Created 2</w:t>
+      </w:r>
+      <w:r>
+        <w:rPr>
+          <w:lang w:val="en-US"/>
+        </w:rPr>
+        <w:t xml:space="preserve"> states.</w:t>
+      </w:r>
+    </w:p>
+    <w:p>
+      <w:pPr>
+        <w:pStyle w:val="ListParagraph"/>
+        <w:numPr>
+          <w:ilvl w:val="2"/>
+          <w:numId w:val="1"/>
+        </w:numPr>
+        <w:jc w:val="both"/>
+        <w:rPr>
+          <w:b/>
+          <w:bCs/>
+          <w:lang w:val="en-US"/>
+        </w:rPr>
+      </w:pPr>
+      <w:r>
+        <w:rPr>
+          <w:lang w:val="en-US"/>
+        </w:rPr>
+        <w:t>1</w:t>
+      </w:r>
+      <w:r>
+        <w:rPr>
+          <w:vertAlign w:val="superscript"/>
+          <w:lang w:val="en-US"/>
+        </w:rPr>
+        <w:t>st</w:t>
+      </w:r>
+      <w:r>
+        <w:rPr>
+          <w:lang w:val="en-US"/>
+        </w:rPr>
+        <w:t xml:space="preserve"> is for image and a setter of set image.</w:t>
+      </w:r>
+    </w:p>
+    <w:p>
+      <w:pPr>
+        <w:pStyle w:val="ListParagraph"/>
+        <w:numPr>
+          <w:ilvl w:val="2"/>
+          <w:numId w:val="1"/>
+        </w:numPr>
+        <w:jc w:val="both"/>
+        <w:rPr>
+          <w:b/>
+          <w:bCs/>
+          <w:lang w:val="en-US"/>
+        </w:rPr>
+      </w:pPr>
+      <w:r>
+        <w:rPr>
+          <w:lang w:val="en-US"/>
+        </w:rPr>
+        <w:t>2</w:t>
+      </w:r>
+      <w:r>
+        <w:rPr>
+          <w:vertAlign w:val="superscript"/>
+          <w:lang w:val="en-US"/>
+        </w:rPr>
+        <w:t>nd</w:t>
+      </w:r>
+      <w:r>
+        <w:rPr>
+          <w:lang w:val="en-US"/>
+        </w:rPr>
+        <w:t xml:space="preserve"> is for loading and a setter of set loading.</w:t>
+      </w:r>
+      <w:r>
+        <w:rPr>
+          <w:b/>
+          <w:bCs/>
+          <w:lang w:val="en-US"/>
+        </w:rPr>
+        <w:t xml:space="preserve"> </w:t>
+      </w:r>
+    </w:p>
+    <w:p>
+      <w:pPr>
+        <w:pStyle w:val="ListParagraph"/>
+        <w:numPr>
+          <w:ilvl w:val="1"/>
+          <w:numId w:val="1"/>
+        </w:numPr>
+        <w:jc w:val="both"/>
+        <w:rPr>
+          <w:b/>
+          <w:bCs/>
+          <w:lang w:val="en-US"/>
+        </w:rPr>
+      </w:pPr>
+      <w:r>
+        <w:rPr>
+          <w:lang w:val="en-US"/>
+        </w:rPr>
+        <w:t xml:space="preserve">Created a async function to fetch images in which, in try block I have created a variable response and using await with </w:t>
+      </w:r>
+      <w:r>
+        <w:rPr>
+          <w:lang w:val="en-US"/>
+        </w:rPr>
+        <w:t>fetch I have passed the API link.</w:t>
+      </w:r>
+    </w:p>
+    <w:p>
+      <w:pPr>
+        <w:pStyle w:val="ListParagraph"/>
+        <w:numPr>
+          <w:ilvl w:val="1"/>
+          <w:numId w:val="1"/>
+        </w:numPr>
+        <w:jc w:val="both"/>
+        <w:rPr>
+          <w:b/>
+          <w:bCs/>
+          <w:lang w:val="en-US"/>
+        </w:rPr>
+      </w:pPr>
+      <w:r>
+        <w:rPr>
+          <w:lang w:val="en-US"/>
+        </w:rPr>
+        <w:t>To get single image each time, I have used the random and floor methods of Math function.</w:t>
+      </w:r>
     </w:p>
     <w:sectPr>
       <w:pgSz w:w="11906" w:h="16838"/>

</xml_diff>

<commit_message>
Learning: Context API completed.
</commit_message>
<xml_diff>
--- a/Notes/React_Revision.docx
+++ b/Notes/React_Revision.docx
@@ -583,21 +583,7 @@
         <w:rPr>
           <w:lang w:val="en-US"/>
         </w:rPr>
-        <w:t xml:space="preserve">Here, user: It a read only variable, </w:t>
-      </w:r>
-      <w:proofErr w:type="gramStart"/>
-      <w:r>
-        <w:rPr>
-          <w:lang w:val="en-US"/>
-        </w:rPr>
-        <w:t>Set</w:t>
-      </w:r>
-      <w:proofErr w:type="gramEnd"/>
-      <w:r>
-        <w:rPr>
-          <w:lang w:val="en-US"/>
-        </w:rPr>
-        <w:t xml:space="preserve"> user: It is write only variable. Whenever we assign values, we assign to user; in the example you can see that Aman Kumar is assigned to user and set user will be used when we need to change the value of the user.</w:t>
+        <w:t>Here, user: It a read only variable, Set user: It is write only variable. Whenever we assign values, we assign to user; in the example you can see that Aman Kumar is assigned to user and set user will be used when we need to change the value of the user.</w:t>
       </w:r>
     </w:p>
     <w:p>
@@ -1699,7 +1685,8 @@
         <w:rPr>
           <w:b/>
           <w:bCs/>
-          <w:lang w:val="en-US"/>
+          <w:noProof/>
+          <w:lang w:eastAsia="en-IN"/>
         </w:rPr>
         <w:drawing>
           <wp:inline distT="0" distB="0" distL="0" distR="0" wp14:anchorId="59E7AD45" wp14:editId="1630ED64">
@@ -1767,7 +1754,8 @@
       </w:r>
       <w:r>
         <w:rPr>
-          <w:lang w:val="en-US"/>
+          <w:noProof/>
+          <w:lang w:eastAsia="en-IN"/>
         </w:rPr>
         <w:drawing>
           <wp:inline distT="0" distB="0" distL="0" distR="0" wp14:anchorId="547C8E94" wp14:editId="651645A9">
@@ -2130,21 +2118,7 @@
         <w:rPr>
           <w:lang w:val="en-US"/>
         </w:rPr>
-        <w:t xml:space="preserve">Created a pages named folder with files like Home, </w:t>
-      </w:r>
-      <w:proofErr w:type="gramStart"/>
-      <w:r>
-        <w:rPr>
-          <w:lang w:val="en-US"/>
-        </w:rPr>
-        <w:t>About</w:t>
-      </w:r>
-      <w:proofErr w:type="gramEnd"/>
-      <w:r>
-        <w:rPr>
-          <w:lang w:val="en-US"/>
-        </w:rPr>
-        <w:t xml:space="preserve"> and </w:t>
+        <w:t xml:space="preserve">Created a pages named folder with files like Home, About and </w:t>
       </w:r>
       <w:r>
         <w:rPr>
@@ -2302,7 +2276,8 @@
         <w:rPr>
           <w:b/>
           <w:bCs/>
-          <w:lang w:val="en-US"/>
+          <w:noProof/>
+          <w:lang w:eastAsia="en-IN"/>
         </w:rPr>
         <w:drawing>
           <wp:inline distT="0" distB="0" distL="0" distR="0" wp14:anchorId="6356418F" wp14:editId="5032BA16">
@@ -2585,7 +2560,8 @@
       </w:pPr>
       <w:r>
         <w:rPr>
-          <w:lang w:val="en-US"/>
+          <w:noProof/>
+          <w:lang w:eastAsia="en-IN"/>
         </w:rPr>
         <w:drawing>
           <wp:inline distT="0" distB="0" distL="0" distR="0" wp14:anchorId="140323A4" wp14:editId="25FAFF0B">
@@ -2628,7 +2604,6 @@
       <w:pPr>
         <w:jc w:val="both"/>
         <w:rPr>
-          <w:rFonts w:hint="cs"/>
           <w:b/>
           <w:bCs/>
           <w:cs/>
@@ -2637,8 +2612,9 @@
       </w:pPr>
       <w:r>
         <w:rPr>
+          <w:noProof/>
           <w:cs/>
-          <w:lang w:val="en-US"/>
+          <w:lang w:eastAsia="en-IN"/>
         </w:rPr>
         <w:drawing>
           <wp:inline distT="0" distB="0" distL="0" distR="0" wp14:anchorId="27093E26" wp14:editId="2FBF1EA5">
@@ -2794,6 +2770,8 @@
         <w:rPr>
           <w:b/>
           <w:bCs/>
+          <w:noProof/>
+          <w:lang w:eastAsia="en-IN"/>
         </w:rPr>
         <w:drawing>
           <wp:inline distT="0" distB="0" distL="0" distR="0" wp14:anchorId="617ACB8D" wp14:editId="2C30589A">
@@ -2835,6 +2813,8 @@
         <w:rPr>
           <w:b/>
           <w:bCs/>
+          <w:noProof/>
+          <w:lang w:eastAsia="en-IN"/>
         </w:rPr>
         <w:drawing>
           <wp:inline distT="0" distB="0" distL="0" distR="0" wp14:anchorId="4CFDC074" wp14:editId="79DAB5A6">
@@ -2882,6 +2862,10 @@
         </w:rPr>
       </w:pPr>
       <w:r>
+        <w:rPr>
+          <w:noProof/>
+          <w:lang w:eastAsia="en-IN"/>
+        </w:rPr>
         <w:drawing>
           <wp:inline distT="0" distB="0" distL="0" distR="0" wp14:anchorId="2B9B4EF0" wp14:editId="6C8774E6">
             <wp:extent cx="5731510" cy="273050"/>
@@ -2930,23 +2914,22 @@
         <w:rPr>
           <w:b/>
           <w:bCs/>
+        </w:rPr>
+      </w:pPr>
+      <w:r>
+        <w:rPr>
+          <w:b/>
+          <w:bCs/>
           <w:highlight w:val="yellow"/>
         </w:rPr>
-      </w:pPr>
+        <w:t xml:space="preserve">Context </w:t>
+      </w:r>
       <w:r>
         <w:rPr>
           <w:b/>
           <w:bCs/>
           <w:highlight w:val="yellow"/>
         </w:rPr>
-        <w:t xml:space="preserve">Context </w:t>
-      </w:r>
-      <w:r>
-        <w:rPr>
-          <w:b/>
-          <w:bCs/>
-          <w:highlight w:val="yellow"/>
-        </w:rPr>
         <w:t>API:</w:t>
       </w:r>
       <w:r>
@@ -3005,12 +2988,1437 @@
       <w:r>
         <w:t xml:space="preserve"> at every level of the component.</w:t>
       </w:r>
+    </w:p>
+    <w:p>
+      <w:pPr>
+        <w:pStyle w:val="ListParagraph"/>
+        <w:numPr>
+          <w:ilvl w:val="1"/>
+          <w:numId w:val="1"/>
+        </w:numPr>
+        <w:jc w:val="both"/>
+        <w:rPr>
+          <w:b/>
+          <w:bCs/>
+        </w:rPr>
+      </w:pPr>
+      <w:r>
+        <w:t xml:space="preserve">To use context we will create a context named folder, in which we </w:t>
+      </w:r>
+      <w:r>
+        <w:t xml:space="preserve">will create a </w:t>
+      </w:r>
+      <w:r>
+        <w:rPr>
+          <w:b/>
+          <w:bCs/>
+        </w:rPr>
+        <w:t>user context</w:t>
+      </w:r>
+      <w:r>
+        <w:t xml:space="preserve"> file with </w:t>
+      </w:r>
+      <w:r>
+        <w:rPr>
+          <w:b/>
+          <w:bCs/>
+        </w:rPr>
+        <w:t>jsx</w:t>
+      </w:r>
+      <w:r>
+        <w:t>.</w:t>
+      </w:r>
+    </w:p>
+    <w:p>
+      <w:pPr>
+        <w:pStyle w:val="ListParagraph"/>
+        <w:numPr>
+          <w:ilvl w:val="1"/>
+          <w:numId w:val="1"/>
+        </w:numPr>
+        <w:jc w:val="both"/>
+        <w:rPr>
+          <w:b/>
+          <w:bCs/>
+        </w:rPr>
+      </w:pPr>
+      <w:r>
+        <w:t xml:space="preserve">In </w:t>
+      </w:r>
+      <w:r>
+        <w:rPr>
+          <w:b/>
+          <w:bCs/>
+        </w:rPr>
+        <w:t>user context jsx file</w:t>
+      </w:r>
+      <w:r>
+        <w:t xml:space="preserve"> I have written the code, which I want to be used this as a centralise data for all components.</w:t>
+      </w:r>
+    </w:p>
+    <w:p>
+      <w:pPr>
+        <w:pStyle w:val="ListParagraph"/>
+        <w:numPr>
+          <w:ilvl w:val="2"/>
+          <w:numId w:val="1"/>
+        </w:numPr>
+        <w:jc w:val="both"/>
+        <w:rPr>
+          <w:b/>
+          <w:bCs/>
+        </w:rPr>
+      </w:pPr>
+      <w:r>
+        <w:t>It looks like this:</w:t>
+      </w:r>
+    </w:p>
+    <w:p>
+      <w:pPr>
+        <w:pStyle w:val="ListParagraph"/>
+        <w:ind w:left="2160"/>
+        <w:jc w:val="both"/>
+        <w:rPr>
+          <w:b/>
+          <w:bCs/>
+        </w:rPr>
+      </w:pPr>
+      <w:r>
+        <w:rPr>
+          <w:b/>
+          <w:bCs/>
+        </w:rPr>
+        <w:drawing>
+          <wp:inline distT="0" distB="0" distL="0" distR="0" wp14:anchorId="0A5C53E3" wp14:editId="22FC4674">
+            <wp:extent cx="2509838" cy="2066925"/>
+            <wp:effectExtent l="0" t="0" r="5080" b="0"/>
+            <wp:docPr id="18" name="Picture 18"/>
+            <wp:cNvGraphicFramePr>
+              <a:graphicFrameLocks xmlns:a="http://schemas.openxmlformats.org/drawingml/2006/main" noChangeAspect="1"/>
+            </wp:cNvGraphicFramePr>
+            <a:graphic xmlns:a="http://schemas.openxmlformats.org/drawingml/2006/main">
+              <a:graphicData uri="http://schemas.openxmlformats.org/drawingml/2006/picture">
+                <pic:pic xmlns:pic="http://schemas.openxmlformats.org/drawingml/2006/picture">
+                  <pic:nvPicPr>
+                    <pic:cNvPr id="1" name=""/>
+                    <pic:cNvPicPr/>
+                  </pic:nvPicPr>
+                  <pic:blipFill>
+                    <a:blip r:embed="rId21"/>
+                    <a:stretch>
+                      <a:fillRect/>
+                    </a:stretch>
+                  </pic:blipFill>
+                  <pic:spPr>
+                    <a:xfrm>
+                      <a:off x="0" y="0"/>
+                      <a:ext cx="2512728" cy="2069305"/>
+                    </a:xfrm>
+                    <a:prstGeom prst="rect">
+                      <a:avLst/>
+                    </a:prstGeom>
+                  </pic:spPr>
+                </pic:pic>
+              </a:graphicData>
+            </a:graphic>
+          </wp:inline>
+        </w:drawing>
+      </w:r>
+    </w:p>
+    <w:p>
+      <w:pPr>
+        <w:pStyle w:val="ListParagraph"/>
+        <w:numPr>
+          <w:ilvl w:val="2"/>
+          <w:numId w:val="1"/>
+        </w:numPr>
+        <w:jc w:val="both"/>
+        <w:rPr>
+          <w:b/>
+          <w:bCs/>
+        </w:rPr>
+      </w:pPr>
+      <w:r>
+        <w:lastRenderedPageBreak/>
+        <w:t xml:space="preserve">This </w:t>
+      </w:r>
+      <w:r>
+        <w:rPr>
+          <w:b/>
+          <w:bCs/>
+        </w:rPr>
+        <w:t>userName</w:t>
+      </w:r>
+      <w:r>
+        <w:t xml:space="preserve"> data will be </w:t>
+      </w:r>
+      <w:r>
+        <w:rPr>
+          <w:b/>
+          <w:bCs/>
+        </w:rPr>
+        <w:t>shared to every component</w:t>
+      </w:r>
+      <w:r>
+        <w:t>.</w:t>
+      </w:r>
+    </w:p>
+    <w:p>
+      <w:pPr>
+        <w:pStyle w:val="ListParagraph"/>
+        <w:numPr>
+          <w:ilvl w:val="1"/>
+          <w:numId w:val="1"/>
+        </w:numPr>
+        <w:jc w:val="both"/>
+        <w:rPr>
+          <w:b/>
+          <w:bCs/>
+        </w:rPr>
+      </w:pPr>
+      <w:r>
+        <w:t xml:space="preserve">To use this data in our </w:t>
+      </w:r>
+      <w:r>
+        <w:rPr>
+          <w:b/>
+          <w:bCs/>
+        </w:rPr>
+        <w:t>App jsx file</w:t>
+      </w:r>
+      <w:r>
+        <w:t xml:space="preserve"> we have </w:t>
+      </w:r>
+      <w:r>
+        <w:rPr>
+          <w:b/>
+          <w:bCs/>
+        </w:rPr>
+        <w:t>wrap the App component</w:t>
+      </w:r>
+      <w:r>
+        <w:t xml:space="preserve"> in </w:t>
+      </w:r>
+      <w:r>
+        <w:rPr>
+          <w:b/>
+          <w:bCs/>
+        </w:rPr>
+        <w:t>Ma</w:t>
+      </w:r>
+      <w:r>
+        <w:rPr>
+          <w:b/>
+          <w:bCs/>
+        </w:rPr>
+        <w:t>in jsx file</w:t>
+      </w:r>
+      <w:r>
+        <w:t xml:space="preserve"> with user context.</w:t>
+      </w:r>
+    </w:p>
+    <w:p>
+      <w:pPr>
+        <w:pStyle w:val="ListParagraph"/>
+        <w:ind w:left="1440"/>
+        <w:jc w:val="both"/>
+        <w:rPr>
+          <w:b/>
+          <w:bCs/>
+        </w:rPr>
+      </w:pPr>
+      <w:r>
+        <w:rPr>
+          <w:b/>
+          <w:bCs/>
+        </w:rPr>
+        <w:drawing>
+          <wp:inline distT="0" distB="0" distL="0" distR="0" wp14:anchorId="2734B20C" wp14:editId="3515B424">
+            <wp:extent cx="4039164" cy="1533739"/>
+            <wp:effectExtent l="0" t="0" r="0" b="9525"/>
+            <wp:docPr id="15" name="Picture 15"/>
+            <wp:cNvGraphicFramePr>
+              <a:graphicFrameLocks xmlns:a="http://schemas.openxmlformats.org/drawingml/2006/main" noChangeAspect="1"/>
+            </wp:cNvGraphicFramePr>
+            <a:graphic xmlns:a="http://schemas.openxmlformats.org/drawingml/2006/main">
+              <a:graphicData uri="http://schemas.openxmlformats.org/drawingml/2006/picture">
+                <pic:pic xmlns:pic="http://schemas.openxmlformats.org/drawingml/2006/picture">
+                  <pic:nvPicPr>
+                    <pic:cNvPr id="1" name=""/>
+                    <pic:cNvPicPr/>
+                  </pic:nvPicPr>
+                  <pic:blipFill>
+                    <a:blip r:embed="rId22"/>
+                    <a:stretch>
+                      <a:fillRect/>
+                    </a:stretch>
+                  </pic:blipFill>
+                  <pic:spPr>
+                    <a:xfrm>
+                      <a:off x="0" y="0"/>
+                      <a:ext cx="4039164" cy="1533739"/>
+                    </a:xfrm>
+                    <a:prstGeom prst="rect">
+                      <a:avLst/>
+                    </a:prstGeom>
+                  </pic:spPr>
+                </pic:pic>
+              </a:graphicData>
+            </a:graphic>
+          </wp:inline>
+        </w:drawing>
+      </w:r>
+    </w:p>
+    <w:p>
+      <w:pPr>
+        <w:pStyle w:val="ListParagraph"/>
+        <w:numPr>
+          <w:ilvl w:val="1"/>
+          <w:numId w:val="1"/>
+        </w:numPr>
+        <w:jc w:val="both"/>
+        <w:rPr>
+          <w:b/>
+          <w:bCs/>
+        </w:rPr>
+      </w:pPr>
+      <w:r>
+        <w:t xml:space="preserve">Now, </w:t>
+      </w:r>
+      <w:r>
+        <w:rPr>
+          <w:b/>
+          <w:bCs/>
+        </w:rPr>
+        <w:t>App.jsx</w:t>
+      </w:r>
+      <w:r>
+        <w:t xml:space="preserve"> become the child of </w:t>
+      </w:r>
+      <w:r>
+        <w:rPr>
+          <w:b/>
+          <w:bCs/>
+        </w:rPr>
+        <w:t>user context</w:t>
+      </w:r>
+      <w:r>
+        <w:t xml:space="preserve"> and whatever things we will do in user context file it will directly reflect in our </w:t>
+      </w:r>
+      <w:r>
+        <w:rPr>
+          <w:b/>
+          <w:bCs/>
+        </w:rPr>
+        <w:t>App.jsx</w:t>
+      </w:r>
+      <w:r>
+        <w:t xml:space="preserve"> output screen.</w:t>
+      </w:r>
+    </w:p>
+    <w:p>
+      <w:pPr>
+        <w:pStyle w:val="ListParagraph"/>
+        <w:numPr>
+          <w:ilvl w:val="2"/>
+          <w:numId w:val="1"/>
+        </w:numPr>
+        <w:jc w:val="both"/>
+        <w:rPr>
+          <w:b/>
+          <w:bCs/>
+        </w:rPr>
+      </w:pPr>
+      <w:r>
+        <w:t xml:space="preserve">When we will use the </w:t>
+      </w:r>
+      <w:r>
+        <w:rPr>
+          <w:b/>
+          <w:bCs/>
+        </w:rPr>
+        <w:t>user context</w:t>
+      </w:r>
+      <w:r>
+        <w:t xml:space="preserve"> then, whatever things we added in our </w:t>
+      </w:r>
+      <w:r>
+        <w:rPr>
+          <w:b/>
+          <w:bCs/>
+        </w:rPr>
+        <w:t>App.jsx</w:t>
+      </w:r>
+      <w:r>
+        <w:t xml:space="preserve"> will not show because of user context and to fix this all things we want to show on the output screen we have to add in our </w:t>
+      </w:r>
+      <w:r>
+        <w:rPr>
+          <w:b/>
+          <w:bCs/>
+        </w:rPr>
+        <w:t>user context file</w:t>
+      </w:r>
+      <w:r>
+        <w:t xml:space="preserve"> like: Navigation bar, pages, etc.</w:t>
+      </w:r>
+    </w:p>
+    <w:p>
+      <w:pPr>
+        <w:pStyle w:val="ListParagraph"/>
+        <w:numPr>
+          <w:ilvl w:val="1"/>
+          <w:numId w:val="1"/>
+        </w:numPr>
+        <w:jc w:val="both"/>
+        <w:rPr>
+          <w:b/>
+          <w:bCs/>
+        </w:rPr>
+      </w:pPr>
+      <w:r>
+        <w:t xml:space="preserve">The </w:t>
+      </w:r>
+      <w:r>
+        <w:rPr>
+          <w:b/>
+          <w:bCs/>
+        </w:rPr>
+        <w:t>earlier step is NOT so useful to see our App.jsx</w:t>
+      </w:r>
+      <w:r>
+        <w:t xml:space="preserve"> file, to see our App.jsx file without much effort we can </w:t>
+      </w:r>
+      <w:r>
+        <w:rPr>
+          <w:b/>
+          <w:bCs/>
+        </w:rPr>
+        <w:t>pass the children variable in our user context and can use anywhere we want.</w:t>
+      </w:r>
+    </w:p>
+    <w:p>
+      <w:pPr>
+        <w:pStyle w:val="ListParagraph"/>
+        <w:numPr>
+          <w:ilvl w:val="2"/>
+          <w:numId w:val="1"/>
+        </w:numPr>
+        <w:jc w:val="both"/>
+        <w:rPr>
+          <w:b/>
+          <w:bCs/>
+        </w:rPr>
+      </w:pPr>
+      <w:r>
+        <w:rPr>
+          <w:b/>
+          <w:bCs/>
+        </w:rPr>
+        <w:t>Passing the variable:</w:t>
+      </w:r>
+    </w:p>
+    <w:p>
+      <w:pPr>
+        <w:pStyle w:val="ListParagraph"/>
+        <w:ind w:left="2160"/>
+        <w:jc w:val="both"/>
+        <w:rPr>
+          <w:b/>
+          <w:bCs/>
+        </w:rPr>
+      </w:pPr>
+      <w:r>
+        <w:rPr>
+          <w:b/>
+          <w:bCs/>
+        </w:rPr>
+        <w:drawing>
+          <wp:inline distT="0" distB="0" distL="0" distR="0" wp14:anchorId="3212699B" wp14:editId="079F2CEE">
+            <wp:extent cx="2896004" cy="295316"/>
+            <wp:effectExtent l="0" t="0" r="0" b="9525"/>
+            <wp:docPr id="16" name="Picture 16"/>
+            <wp:cNvGraphicFramePr>
+              <a:graphicFrameLocks xmlns:a="http://schemas.openxmlformats.org/drawingml/2006/main" noChangeAspect="1"/>
+            </wp:cNvGraphicFramePr>
+            <a:graphic xmlns:a="http://schemas.openxmlformats.org/drawingml/2006/main">
+              <a:graphicData uri="http://schemas.openxmlformats.org/drawingml/2006/picture">
+                <pic:pic xmlns:pic="http://schemas.openxmlformats.org/drawingml/2006/picture">
+                  <pic:nvPicPr>
+                    <pic:cNvPr id="1" name=""/>
+                    <pic:cNvPicPr/>
+                  </pic:nvPicPr>
+                  <pic:blipFill>
+                    <a:blip r:embed="rId23"/>
+                    <a:stretch>
+                      <a:fillRect/>
+                    </a:stretch>
+                  </pic:blipFill>
+                  <pic:spPr>
+                    <a:xfrm>
+                      <a:off x="0" y="0"/>
+                      <a:ext cx="2896004" cy="295316"/>
+                    </a:xfrm>
+                    <a:prstGeom prst="rect">
+                      <a:avLst/>
+                    </a:prstGeom>
+                  </pic:spPr>
+                </pic:pic>
+              </a:graphicData>
+            </a:graphic>
+          </wp:inline>
+        </w:drawing>
+      </w:r>
+    </w:p>
+    <w:p>
+      <w:pPr>
+        <w:pStyle w:val="ListParagraph"/>
+        <w:numPr>
+          <w:ilvl w:val="2"/>
+          <w:numId w:val="1"/>
+        </w:numPr>
+        <w:jc w:val="both"/>
+        <w:rPr>
+          <w:b/>
+          <w:bCs/>
+        </w:rPr>
+      </w:pPr>
+      <w:r>
+        <w:rPr>
+          <w:b/>
+          <w:bCs/>
+        </w:rPr>
+        <w:t>Using the variable to see the children (App.jsx):</w:t>
+      </w:r>
+    </w:p>
+    <w:p>
+      <w:pPr>
+        <w:pStyle w:val="ListParagraph"/>
+        <w:ind w:left="2160"/>
+        <w:jc w:val="both"/>
+        <w:rPr>
+          <w:b/>
+          <w:bCs/>
+        </w:rPr>
+      </w:pPr>
+      <w:r>
+        <w:rPr>
+          <w:b/>
+          <w:bCs/>
+        </w:rPr>
+        <w:drawing>
+          <wp:inline distT="0" distB="0" distL="0" distR="0" wp14:anchorId="026F1641" wp14:editId="473BFC03">
+            <wp:extent cx="2524477" cy="1228896"/>
+            <wp:effectExtent l="0" t="0" r="9525" b="9525"/>
+            <wp:docPr id="17" name="Picture 17"/>
+            <wp:cNvGraphicFramePr>
+              <a:graphicFrameLocks xmlns:a="http://schemas.openxmlformats.org/drawingml/2006/main" noChangeAspect="1"/>
+            </wp:cNvGraphicFramePr>
+            <a:graphic xmlns:a="http://schemas.openxmlformats.org/drawingml/2006/main">
+              <a:graphicData uri="http://schemas.openxmlformats.org/drawingml/2006/picture">
+                <pic:pic xmlns:pic="http://schemas.openxmlformats.org/drawingml/2006/picture">
+                  <pic:nvPicPr>
+                    <pic:cNvPr id="1" name=""/>
+                    <pic:cNvPicPr/>
+                  </pic:nvPicPr>
+                  <pic:blipFill>
+                    <a:blip r:embed="rId24"/>
+                    <a:stretch>
+                      <a:fillRect/>
+                    </a:stretch>
+                  </pic:blipFill>
+                  <pic:spPr>
+                    <a:xfrm>
+                      <a:off x="0" y="0"/>
+                      <a:ext cx="2524477" cy="1228896"/>
+                    </a:xfrm>
+                    <a:prstGeom prst="rect">
+                      <a:avLst/>
+                    </a:prstGeom>
+                  </pic:spPr>
+                </pic:pic>
+              </a:graphicData>
+            </a:graphic>
+          </wp:inline>
+        </w:drawing>
+      </w:r>
+    </w:p>
+    <w:p>
+      <w:pPr>
+        <w:pStyle w:val="ListParagraph"/>
+        <w:numPr>
+          <w:ilvl w:val="1"/>
+          <w:numId w:val="1"/>
+        </w:numPr>
+        <w:jc w:val="both"/>
+        <w:rPr>
+          <w:b/>
+          <w:bCs/>
+        </w:rPr>
+      </w:pPr>
+      <w:r>
+        <w:t xml:space="preserve">To share data </w:t>
+      </w:r>
+      <w:r>
+        <w:t>across all component we have to:</w:t>
+      </w:r>
+    </w:p>
+    <w:p>
+      <w:pPr>
+        <w:pStyle w:val="ListParagraph"/>
+        <w:numPr>
+          <w:ilvl w:val="2"/>
+          <w:numId w:val="1"/>
+        </w:numPr>
+        <w:jc w:val="both"/>
+        <w:rPr>
+          <w:b/>
+          <w:bCs/>
+        </w:rPr>
+      </w:pPr>
+      <w:r>
+        <w:rPr>
+          <w:b/>
+          <w:bCs/>
+        </w:rPr>
+        <w:t>Create and export a context</w:t>
+      </w:r>
+      <w:r>
+        <w:t xml:space="preserve"> using </w:t>
+      </w:r>
+      <w:r>
+        <w:rPr>
+          <w:b/>
+          <w:bCs/>
+        </w:rPr>
+        <w:t>create context.</w:t>
+      </w:r>
+    </w:p>
+    <w:p>
+      <w:pPr>
+        <w:pStyle w:val="ListParagraph"/>
+        <w:ind w:left="2160"/>
+        <w:jc w:val="both"/>
+        <w:rPr>
+          <w:b/>
+          <w:bCs/>
+        </w:rPr>
+      </w:pPr>
+      <w:r>
+        <w:rPr>
+          <w:b/>
+          <w:bCs/>
+        </w:rPr>
+        <w:drawing>
+          <wp:inline distT="0" distB="0" distL="0" distR="0" wp14:anchorId="5DEE97CA" wp14:editId="741155DC">
+            <wp:extent cx="3267531" cy="247685"/>
+            <wp:effectExtent l="0" t="0" r="0" b="0"/>
+            <wp:docPr id="19" name="Picture 19"/>
+            <wp:cNvGraphicFramePr>
+              <a:graphicFrameLocks xmlns:a="http://schemas.openxmlformats.org/drawingml/2006/main" noChangeAspect="1"/>
+            </wp:cNvGraphicFramePr>
+            <a:graphic xmlns:a="http://schemas.openxmlformats.org/drawingml/2006/main">
+              <a:graphicData uri="http://schemas.openxmlformats.org/drawingml/2006/picture">
+                <pic:pic xmlns:pic="http://schemas.openxmlformats.org/drawingml/2006/picture">
+                  <pic:nvPicPr>
+                    <pic:cNvPr id="1" name=""/>
+                    <pic:cNvPicPr/>
+                  </pic:nvPicPr>
+                  <pic:blipFill>
+                    <a:blip r:embed="rId25"/>
+                    <a:stretch>
+                      <a:fillRect/>
+                    </a:stretch>
+                  </pic:blipFill>
+                  <pic:spPr>
+                    <a:xfrm>
+                      <a:off x="0" y="0"/>
+                      <a:ext cx="3267531" cy="247685"/>
+                    </a:xfrm>
+                    <a:prstGeom prst="rect">
+                      <a:avLst/>
+                    </a:prstGeom>
+                  </pic:spPr>
+                </pic:pic>
+              </a:graphicData>
+            </a:graphic>
+          </wp:inline>
+        </w:drawing>
+      </w:r>
+    </w:p>
+    <w:p>
+      <w:pPr>
+        <w:pStyle w:val="ListParagraph"/>
+        <w:numPr>
+          <w:ilvl w:val="2"/>
+          <w:numId w:val="1"/>
+        </w:numPr>
+        <w:jc w:val="both"/>
+        <w:rPr>
+          <w:b/>
+          <w:bCs/>
+        </w:rPr>
+      </w:pPr>
+      <w:r>
+        <w:rPr>
+          <w:b/>
+          <w:bCs/>
+        </w:rPr>
+        <w:t>We have to provide the context</w:t>
+      </w:r>
+      <w:r>
+        <w:t xml:space="preserve"> using </w:t>
+      </w:r>
+      <w:r>
+        <w:rPr>
+          <w:b/>
+          <w:bCs/>
+        </w:rPr>
+        <w:t>provider.</w:t>
+      </w:r>
+    </w:p>
+    <w:p>
+      <w:pPr>
+        <w:pStyle w:val="ListParagraph"/>
+        <w:ind w:left="2160"/>
+        <w:jc w:val="both"/>
+        <w:rPr>
+          <w:b/>
+          <w:bCs/>
+        </w:rPr>
+      </w:pPr>
+      <w:r>
+        <w:rPr>
+          <w:b/>
+          <w:bCs/>
+        </w:rPr>
+        <w:drawing>
+          <wp:inline distT="0" distB="0" distL="0" distR="0" wp14:anchorId="4E0D81AB" wp14:editId="13DB05D0">
+            <wp:extent cx="1838582" cy="609685"/>
+            <wp:effectExtent l="0" t="0" r="9525" b="0"/>
+            <wp:docPr id="20" name="Picture 20"/>
+            <wp:cNvGraphicFramePr>
+              <a:graphicFrameLocks xmlns:a="http://schemas.openxmlformats.org/drawingml/2006/main" noChangeAspect="1"/>
+            </wp:cNvGraphicFramePr>
+            <a:graphic xmlns:a="http://schemas.openxmlformats.org/drawingml/2006/main">
+              <a:graphicData uri="http://schemas.openxmlformats.org/drawingml/2006/picture">
+                <pic:pic xmlns:pic="http://schemas.openxmlformats.org/drawingml/2006/picture">
+                  <pic:nvPicPr>
+                    <pic:cNvPr id="1" name=""/>
+                    <pic:cNvPicPr/>
+                  </pic:nvPicPr>
+                  <pic:blipFill>
+                    <a:blip r:embed="rId26"/>
+                    <a:stretch>
+                      <a:fillRect/>
+                    </a:stretch>
+                  </pic:blipFill>
+                  <pic:spPr>
+                    <a:xfrm>
+                      <a:off x="0" y="0"/>
+                      <a:ext cx="1838582" cy="609685"/>
+                    </a:xfrm>
+                    <a:prstGeom prst="rect">
+                      <a:avLst/>
+                    </a:prstGeom>
+                  </pic:spPr>
+                </pic:pic>
+              </a:graphicData>
+            </a:graphic>
+          </wp:inline>
+        </w:drawing>
+      </w:r>
+    </w:p>
+    <w:p>
+      <w:pPr>
+        <w:pStyle w:val="ListParagraph"/>
+        <w:numPr>
+          <w:ilvl w:val="2"/>
+          <w:numId w:val="1"/>
+        </w:numPr>
+        <w:jc w:val="both"/>
+        <w:rPr>
+          <w:b/>
+          <w:bCs/>
+        </w:rPr>
+      </w:pPr>
+      <w:r>
+        <w:rPr>
+          <w:b/>
+          <w:bCs/>
+        </w:rPr>
+        <w:t>Then we have to pass the value</w:t>
+      </w:r>
+      <w:r>
+        <w:t>, which we want to provide to all the components.</w:t>
+      </w:r>
+    </w:p>
+    <w:p>
+      <w:pPr>
+        <w:pStyle w:val="ListParagraph"/>
+        <w:ind w:left="2160"/>
+        <w:jc w:val="both"/>
+        <w:rPr>
+          <w:b/>
+          <w:bCs/>
+        </w:rPr>
+      </w:pPr>
+      <w:r>
+        <w:rPr>
+          <w:b/>
+          <w:bCs/>
+        </w:rPr>
+        <w:drawing>
+          <wp:inline distT="0" distB="0" distL="0" distR="0" wp14:anchorId="407A286C" wp14:editId="6C746B49">
+            <wp:extent cx="2991267" cy="571580"/>
+            <wp:effectExtent l="0" t="0" r="0" b="0"/>
+            <wp:docPr id="21" name="Picture 21"/>
+            <wp:cNvGraphicFramePr>
+              <a:graphicFrameLocks xmlns:a="http://schemas.openxmlformats.org/drawingml/2006/main" noChangeAspect="1"/>
+            </wp:cNvGraphicFramePr>
+            <a:graphic xmlns:a="http://schemas.openxmlformats.org/drawingml/2006/main">
+              <a:graphicData uri="http://schemas.openxmlformats.org/drawingml/2006/picture">
+                <pic:pic xmlns:pic="http://schemas.openxmlformats.org/drawingml/2006/picture">
+                  <pic:nvPicPr>
+                    <pic:cNvPr id="1" name=""/>
+                    <pic:cNvPicPr/>
+                  </pic:nvPicPr>
+                  <pic:blipFill>
+                    <a:blip r:embed="rId27"/>
+                    <a:stretch>
+                      <a:fillRect/>
+                    </a:stretch>
+                  </pic:blipFill>
+                  <pic:spPr>
+                    <a:xfrm>
+                      <a:off x="0" y="0"/>
+                      <a:ext cx="2991267" cy="571580"/>
+                    </a:xfrm>
+                    <a:prstGeom prst="rect">
+                      <a:avLst/>
+                    </a:prstGeom>
+                  </pic:spPr>
+                </pic:pic>
+              </a:graphicData>
+            </a:graphic>
+          </wp:inline>
+        </w:drawing>
+      </w:r>
+    </w:p>
+    <w:p>
+      <w:pPr>
+        <w:pStyle w:val="ListParagraph"/>
+        <w:numPr>
+          <w:ilvl w:val="2"/>
+          <w:numId w:val="1"/>
+        </w:numPr>
+        <w:jc w:val="both"/>
+        <w:rPr>
+          <w:b/>
+          <w:bCs/>
+        </w:rPr>
+      </w:pPr>
+      <w:r>
+        <w:rPr>
+          <w:b/>
+          <w:bCs/>
+        </w:rPr>
+        <w:t>To use the context wherever we want to use:</w:t>
+      </w:r>
+    </w:p>
+    <w:p>
+      <w:pPr>
+        <w:pStyle w:val="ListParagraph"/>
+        <w:numPr>
+          <w:ilvl w:val="3"/>
+          <w:numId w:val="1"/>
+        </w:numPr>
+        <w:jc w:val="both"/>
+        <w:rPr>
+          <w:b/>
+          <w:bCs/>
+        </w:rPr>
+      </w:pPr>
+      <w:r>
+        <w:t xml:space="preserve">We will create a variable in which we will write </w:t>
+      </w:r>
+      <w:r>
+        <w:rPr>
+          <w:b/>
+          <w:bCs/>
+        </w:rPr>
+        <w:t>use context</w:t>
+      </w:r>
+      <w:r>
+        <w:t xml:space="preserve"> and in this use context we will pass our created context</w:t>
+      </w:r>
+      <w:r>
+        <w:t>.</w:t>
+      </w:r>
+    </w:p>
+    <w:p>
+      <w:pPr>
+        <w:pStyle w:val="ListParagraph"/>
+        <w:ind w:left="2880"/>
+        <w:jc w:val="both"/>
+        <w:rPr>
+          <w:b/>
+          <w:bCs/>
+        </w:rPr>
+      </w:pPr>
+      <w:r>
+        <w:rPr>
+          <w:b/>
+          <w:bCs/>
+        </w:rPr>
+        <w:lastRenderedPageBreak/>
+        <w:drawing>
+          <wp:inline distT="0" distB="0" distL="0" distR="0" wp14:anchorId="74807973" wp14:editId="5B5279EE">
+            <wp:extent cx="3134162" cy="295316"/>
+            <wp:effectExtent l="0" t="0" r="9525" b="9525"/>
+            <wp:docPr id="22" name="Picture 22"/>
+            <wp:cNvGraphicFramePr>
+              <a:graphicFrameLocks xmlns:a="http://schemas.openxmlformats.org/drawingml/2006/main" noChangeAspect="1"/>
+            </wp:cNvGraphicFramePr>
+            <a:graphic xmlns:a="http://schemas.openxmlformats.org/drawingml/2006/main">
+              <a:graphicData uri="http://schemas.openxmlformats.org/drawingml/2006/picture">
+                <pic:pic xmlns:pic="http://schemas.openxmlformats.org/drawingml/2006/picture">
+                  <pic:nvPicPr>
+                    <pic:cNvPr id="1" name=""/>
+                    <pic:cNvPicPr/>
+                  </pic:nvPicPr>
+                  <pic:blipFill>
+                    <a:blip r:embed="rId28"/>
+                    <a:stretch>
+                      <a:fillRect/>
+                    </a:stretch>
+                  </pic:blipFill>
+                  <pic:spPr>
+                    <a:xfrm>
+                      <a:off x="0" y="0"/>
+                      <a:ext cx="3134162" cy="295316"/>
+                    </a:xfrm>
+                    <a:prstGeom prst="rect">
+                      <a:avLst/>
+                    </a:prstGeom>
+                  </pic:spPr>
+                </pic:pic>
+              </a:graphicData>
+            </a:graphic>
+          </wp:inline>
+        </w:drawing>
+      </w:r>
+    </w:p>
+    <w:p>
+      <w:pPr>
+        <w:pStyle w:val="ListParagraph"/>
+        <w:numPr>
+          <w:ilvl w:val="3"/>
+          <w:numId w:val="1"/>
+        </w:numPr>
+        <w:jc w:val="both"/>
+        <w:rPr>
+          <w:b/>
+          <w:bCs/>
+        </w:rPr>
+      </w:pPr>
+      <w:r>
+        <w:t xml:space="preserve">To use we will pass our variable in any created </w:t>
+      </w:r>
+      <w:r>
+        <w:rPr>
+          <w:b/>
+          <w:bCs/>
+        </w:rPr>
+        <w:t>component.</w:t>
+      </w:r>
+    </w:p>
+    <w:p>
+      <w:pPr>
+        <w:pStyle w:val="ListParagraph"/>
+        <w:numPr>
+          <w:ilvl w:val="4"/>
+          <w:numId w:val="1"/>
+        </w:numPr>
+        <w:jc w:val="both"/>
+        <w:rPr>
+          <w:b/>
+          <w:bCs/>
+        </w:rPr>
+      </w:pPr>
+      <w:r>
+        <w:t>I want to use this context in my section component, so I will use this context in my section component.</w:t>
+      </w:r>
+    </w:p>
+    <w:p>
+      <w:pPr>
+        <w:ind w:left="2160" w:firstLine="720"/>
+        <w:jc w:val="both"/>
+        <w:rPr>
+          <w:b/>
+          <w:bCs/>
+        </w:rPr>
+      </w:pPr>
+      <w:r>
+        <w:drawing>
+          <wp:inline distT="0" distB="0" distL="0" distR="0" wp14:anchorId="05B27399" wp14:editId="5EF8BC6C">
+            <wp:extent cx="3962953" cy="981212"/>
+            <wp:effectExtent l="0" t="0" r="0" b="9525"/>
+            <wp:docPr id="23" name="Picture 23"/>
+            <wp:cNvGraphicFramePr>
+              <a:graphicFrameLocks xmlns:a="http://schemas.openxmlformats.org/drawingml/2006/main" noChangeAspect="1"/>
+            </wp:cNvGraphicFramePr>
+            <a:graphic xmlns:a="http://schemas.openxmlformats.org/drawingml/2006/main">
+              <a:graphicData uri="http://schemas.openxmlformats.org/drawingml/2006/picture">
+                <pic:pic xmlns:pic="http://schemas.openxmlformats.org/drawingml/2006/picture">
+                  <pic:nvPicPr>
+                    <pic:cNvPr id="1" name=""/>
+                    <pic:cNvPicPr/>
+                  </pic:nvPicPr>
+                  <pic:blipFill>
+                    <a:blip r:embed="rId29"/>
+                    <a:stretch>
+                      <a:fillRect/>
+                    </a:stretch>
+                  </pic:blipFill>
+                  <pic:spPr>
+                    <a:xfrm>
+                      <a:off x="0" y="0"/>
+                      <a:ext cx="3962953" cy="981212"/>
+                    </a:xfrm>
+                    <a:prstGeom prst="rect">
+                      <a:avLst/>
+                    </a:prstGeom>
+                  </pic:spPr>
+                </pic:pic>
+              </a:graphicData>
+            </a:graphic>
+          </wp:inline>
+        </w:drawing>
+      </w:r>
+    </w:p>
+    <w:p>
+      <w:pPr>
+        <w:pStyle w:val="ListParagraph"/>
+        <w:numPr>
+          <w:ilvl w:val="4"/>
+          <w:numId w:val="1"/>
+        </w:numPr>
+        <w:jc w:val="both"/>
+        <w:rPr>
+          <w:b/>
+          <w:bCs/>
+        </w:rPr>
+      </w:pPr>
+      <w:r>
+        <w:t>To use this data in my section, I will simply pass that variable name anywhere.</w:t>
+      </w:r>
+    </w:p>
+    <w:p>
+      <w:pPr>
+        <w:ind w:left="2160" w:firstLine="720"/>
+        <w:jc w:val="both"/>
+        <w:rPr>
+          <w:b/>
+          <w:bCs/>
+        </w:rPr>
+      </w:pPr>
+      <w:r>
+        <w:drawing>
+          <wp:inline distT="0" distB="0" distL="0" distR="0" wp14:anchorId="15AEC45E" wp14:editId="37093024">
+            <wp:extent cx="3962953" cy="228632"/>
+            <wp:effectExtent l="0" t="0" r="0" b="0"/>
+            <wp:docPr id="24" name="Picture 24"/>
+            <wp:cNvGraphicFramePr>
+              <a:graphicFrameLocks xmlns:a="http://schemas.openxmlformats.org/drawingml/2006/main" noChangeAspect="1"/>
+            </wp:cNvGraphicFramePr>
+            <a:graphic xmlns:a="http://schemas.openxmlformats.org/drawingml/2006/main">
+              <a:graphicData uri="http://schemas.openxmlformats.org/drawingml/2006/picture">
+                <pic:pic xmlns:pic="http://schemas.openxmlformats.org/drawingml/2006/picture">
+                  <pic:nvPicPr>
+                    <pic:cNvPr id="1" name=""/>
+                    <pic:cNvPicPr/>
+                  </pic:nvPicPr>
+                  <pic:blipFill>
+                    <a:blip r:embed="rId30"/>
+                    <a:stretch>
+                      <a:fillRect/>
+                    </a:stretch>
+                  </pic:blipFill>
+                  <pic:spPr>
+                    <a:xfrm>
+                      <a:off x="0" y="0"/>
+                      <a:ext cx="3962953" cy="228632"/>
+                    </a:xfrm>
+                    <a:prstGeom prst="rect">
+                      <a:avLst/>
+                    </a:prstGeom>
+                  </pic:spPr>
+                </pic:pic>
+              </a:graphicData>
+            </a:graphic>
+          </wp:inline>
+        </w:drawing>
+      </w:r>
+    </w:p>
+    <w:p>
+      <w:pPr>
+        <w:jc w:val="both"/>
+        <w:rPr>
+          <w:b/>
+          <w:bCs/>
+        </w:rPr>
+      </w:pPr>
+    </w:p>
+    <w:p>
+      <w:pPr>
+        <w:jc w:val="both"/>
+        <w:rPr>
+          <w:b/>
+          <w:bCs/>
+        </w:rPr>
+      </w:pPr>
+    </w:p>
+    <w:p>
+      <w:pPr>
+        <w:jc w:val="both"/>
+        <w:rPr>
+          <w:b/>
+          <w:bCs/>
+        </w:rPr>
+      </w:pPr>
       <w:bookmarkStart w:id="0" w:name="_GoBack"/>
       <w:bookmarkEnd w:id="0"/>
+      <w:r>
+        <w:rPr>
+          <w:noProof/>
+        </w:rPr>
+        <mc:AlternateContent>
+          <mc:Choice Requires="wps">
+            <w:drawing>
+              <wp:anchor distT="0" distB="0" distL="114300" distR="114300" simplePos="0" relativeHeight="251659264" behindDoc="0" locked="0" layoutInCell="1" allowOverlap="1" wp14:anchorId="355D418A" wp14:editId="55A81499">
+                <wp:simplePos x="0" y="0"/>
+                <wp:positionH relativeFrom="margin">
+                  <wp:align>center</wp:align>
+                </wp:positionH>
+                <wp:positionV relativeFrom="paragraph">
+                  <wp:posOffset>292100</wp:posOffset>
+                </wp:positionV>
+                <wp:extent cx="1828800" cy="1323975"/>
+                <wp:effectExtent l="38100" t="38100" r="123190" b="123825"/>
+                <wp:wrapSquare wrapText="bothSides"/>
+                <wp:docPr id="25" name="Text Box 25"/>
+                <wp:cNvGraphicFramePr/>
+                <a:graphic xmlns:a="http://schemas.openxmlformats.org/drawingml/2006/main">
+                  <a:graphicData uri="http://schemas.microsoft.com/office/word/2010/wordprocessingShape">
+                    <wps:wsp>
+                      <wps:cNvSpPr txBox="1"/>
+                      <wps:spPr>
+                        <a:xfrm>
+                          <a:off x="0" y="0"/>
+                          <a:ext cx="1828800" cy="1323975"/>
+                        </a:xfrm>
+                        <a:prstGeom prst="rect">
+                          <a:avLst/>
+                        </a:prstGeom>
+                        <a:solidFill>
+                          <a:schemeClr val="accent4">
+                            <a:lumMod val="40000"/>
+                            <a:lumOff val="60000"/>
+                          </a:schemeClr>
+                        </a:solidFill>
+                        <a:ln/>
+                        <a:effectLst>
+                          <a:outerShdw blurRad="50800" dist="38100" dir="2700000" algn="tl" rotWithShape="0">
+                            <a:prstClr val="black">
+                              <a:alpha val="40000"/>
+                            </a:prstClr>
+                          </a:outerShdw>
+                        </a:effectLst>
+                      </wps:spPr>
+                      <wps:style>
+                        <a:lnRef idx="2">
+                          <a:schemeClr val="dk1"/>
+                        </a:lnRef>
+                        <a:fillRef idx="1">
+                          <a:schemeClr val="lt1"/>
+                        </a:fillRef>
+                        <a:effectRef idx="0">
+                          <a:schemeClr val="dk1"/>
+                        </a:effectRef>
+                        <a:fontRef idx="minor">
+                          <a:schemeClr val="dk1"/>
+                        </a:fontRef>
+                      </wps:style>
+                      <wps:txbx>
+                        <w:txbxContent>
+                          <w:p>
+                            <w:pPr>
+                              <w:jc w:val="center"/>
+                              <w:rPr>
+                                <w:b/>
+                                <w:bCs/>
+                                <w:color w:val="000000" w:themeColor="text1"/>
+                                <w:sz w:val="72"/>
+                                <w:szCs w:val="72"/>
+                                <w14:shadow w14:blurRad="12700" w14:dist="38100" w14:dir="2700000" w14:sx="100000" w14:sy="100000" w14:kx="0" w14:ky="0" w14:algn="tl">
+                                  <w14:schemeClr w14:val="bg1">
+                                    <w14:lumMod w14:val="50000"/>
+                                  </w14:schemeClr>
+                                </w14:shadow>
+                                <w14:textOutline w14:w="9525" w14:cap="flat" w14:cmpd="sng" w14:algn="ctr">
+                                  <w14:solidFill>
+                                    <w14:schemeClr w14:val="bg1"/>
+                                  </w14:solidFill>
+                                  <w14:prstDash w14:val="solid"/>
+                                  <w14:round/>
+                                </w14:textOutline>
+                              </w:rPr>
+                            </w:pPr>
+                            <w:r>
+                              <w:rPr>
+                                <w:b/>
+                                <w:bCs/>
+                                <w:color w:val="000000" w:themeColor="text1"/>
+                                <w:sz w:val="72"/>
+                                <w:szCs w:val="72"/>
+                                <w14:shadow w14:blurRad="12700" w14:dist="38100" w14:dir="2700000" w14:sx="100000" w14:sy="100000" w14:kx="0" w14:ky="0" w14:algn="tl">
+                                  <w14:schemeClr w14:val="bg1">
+                                    <w14:lumMod w14:val="50000"/>
+                                  </w14:schemeClr>
+                                </w14:shadow>
+                                <w14:textOutline w14:w="9525" w14:cap="flat" w14:cmpd="sng" w14:algn="ctr">
+                                  <w14:solidFill>
+                                    <w14:schemeClr w14:val="bg1"/>
+                                  </w14:solidFill>
+                                  <w14:prstDash w14:val="solid"/>
+                                  <w14:round/>
+                                </w14:textOutline>
+                              </w:rPr>
+                              <w:t xml:space="preserve">Notes completed </w:t>
+                            </w:r>
+                            <w:r>
+                              <w:rPr>
+                                <w:b/>
+                                <w:bCs/>
+                                <w:color w:val="000000" w:themeColor="text1"/>
+                                <w:sz w:val="72"/>
+                                <w:szCs w:val="72"/>
+                                <w14:shadow w14:blurRad="12700" w14:dist="38100" w14:dir="2700000" w14:sx="100000" w14:sy="100000" w14:kx="0" w14:ky="0" w14:algn="tl">
+                                  <w14:schemeClr w14:val="bg1">
+                                    <w14:lumMod w14:val="50000"/>
+                                  </w14:schemeClr>
+                                </w14:shadow>
+                                <w14:textOutline w14:w="9525" w14:cap="flat" w14:cmpd="sng" w14:algn="ctr">
+                                  <w14:solidFill>
+                                    <w14:schemeClr w14:val="bg1"/>
+                                  </w14:solidFill>
+                                  <w14:prstDash w14:val="solid"/>
+                                  <w14:round/>
+                                </w14:textOutline>
+                              </w:rPr>
+                              <w:t>till</w:t>
+                            </w:r>
+                          </w:p>
+                          <w:p>
+                            <w:pPr>
+                              <w:jc w:val="center"/>
+                              <w:rPr>
+                                <w:b/>
+                                <w:bCs/>
+                                <w:color w:val="000000" w:themeColor="text1"/>
+                                <w:sz w:val="72"/>
+                                <w:szCs w:val="72"/>
+                                <w14:shadow w14:blurRad="12700" w14:dist="38100" w14:dir="2700000" w14:sx="100000" w14:sy="100000" w14:kx="0" w14:ky="0" w14:algn="tl">
+                                  <w14:schemeClr w14:val="bg1">
+                                    <w14:lumMod w14:val="50000"/>
+                                  </w14:schemeClr>
+                                </w14:shadow>
+                                <w14:textOutline w14:w="9525" w14:cap="flat" w14:cmpd="sng" w14:algn="ctr">
+                                  <w14:solidFill>
+                                    <w14:schemeClr w14:val="bg1"/>
+                                  </w14:solidFill>
+                                  <w14:prstDash w14:val="solid"/>
+                                  <w14:round/>
+                                </w14:textOutline>
+                              </w:rPr>
+                            </w:pPr>
+                            <w:r>
+                              <w:rPr>
+                                <w:b/>
+                                <w:bCs/>
+                                <w:color w:val="FF0000"/>
+                                <w:sz w:val="72"/>
+                                <w:szCs w:val="72"/>
+                                <w14:shadow w14:blurRad="12700" w14:dist="38100" w14:dir="2700000" w14:sx="100000" w14:sy="100000" w14:kx="0" w14:ky="0" w14:algn="tl">
+                                  <w14:schemeClr w14:val="bg1">
+                                    <w14:lumMod w14:val="50000"/>
+                                  </w14:schemeClr>
+                                </w14:shadow>
+                                <w14:textOutline w14:w="9525" w14:cap="flat" w14:cmpd="sng" w14:algn="ctr">
+                                  <w14:solidFill>
+                                    <w14:schemeClr w14:val="bg1"/>
+                                  </w14:solidFill>
+                                  <w14:prstDash w14:val="solid"/>
+                                  <w14:round/>
+                                </w14:textOutline>
+                              </w:rPr>
+                              <w:t>Context API</w:t>
+                            </w:r>
+                          </w:p>
+                        </w:txbxContent>
+                      </wps:txbx>
+                      <wps:bodyPr rot="0" spcFirstLastPara="0" vertOverflow="overflow" horzOverflow="overflow" vert="horz" wrap="none" lIns="91440" tIns="45720" rIns="91440" bIns="45720" numCol="1" spcCol="0" rtlCol="0" fromWordArt="0" anchor="t" anchorCtr="0" forceAA="0" compatLnSpc="1">
+                        <a:prstTxWarp prst="textNoShape">
+                          <a:avLst/>
+                        </a:prstTxWarp>
+                        <a:noAutofit/>
+                      </wps:bodyPr>
+                    </wps:wsp>
+                  </a:graphicData>
+                </a:graphic>
+                <wp14:sizeRelV relativeFrom="margin">
+                  <wp14:pctHeight>0</wp14:pctHeight>
+                </wp14:sizeRelV>
+              </wp:anchor>
+            </w:drawing>
+          </mc:Choice>
+          <mc:Fallback>
+            <w:pict>
+              <v:shapetype w14:anchorId="355D418A" id="_x0000_t202" coordsize="21600,21600" o:spt="202" path="m,l,21600r21600,l21600,xe">
+                <v:stroke joinstyle="miter"/>
+                <v:path gradientshapeok="t" o:connecttype="rect"/>
+              </v:shapetype>
+              <v:shape id="Text Box 25" o:spid="_x0000_s1026" type="#_x0000_t202" style="position:absolute;left:0;text-align:left;margin-left:0;margin-top:23pt;width:2in;height:104.25pt;z-index:251659264;visibility:visible;mso-wrap-style:none;mso-height-percent:0;mso-wrap-distance-left:9pt;mso-wrap-distance-top:0;mso-wrap-distance-right:9pt;mso-wrap-distance-bottom:0;mso-position-horizontal:center;mso-position-horizontal-relative:margin;mso-position-vertical:absolute;mso-position-vertical-relative:text;mso-height-percent:0;mso-height-relative:margin;v-text-anchor:top" o:gfxdata="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" fillcolor="#ffe599 [1303]" strokecolor="black [3200]" strokeweight="1pt">
+                <v:shadow on="t" color="black" opacity="26214f" origin="-.5,-.5" offset=".74836mm,.74836mm"/>
+                <v:textbox>
+                  <w:txbxContent>
+                    <w:p>
+                      <w:pPr>
+                        <w:jc w:val="center"/>
+                        <w:rPr>
+                          <w:b/>
+                          <w:bCs/>
+                          <w:color w:val="000000" w:themeColor="text1"/>
+                          <w:sz w:val="72"/>
+                          <w:szCs w:val="72"/>
+                          <w14:shadow w14:blurRad="12700" w14:dist="38100" w14:dir="2700000" w14:sx="100000" w14:sy="100000" w14:kx="0" w14:ky="0" w14:algn="tl">
+                            <w14:schemeClr w14:val="bg1">
+                              <w14:lumMod w14:val="50000"/>
+                            </w14:schemeClr>
+                          </w14:shadow>
+                          <w14:textOutline w14:w="9525" w14:cap="flat" w14:cmpd="sng" w14:algn="ctr">
+                            <w14:solidFill>
+                              <w14:schemeClr w14:val="bg1"/>
+                            </w14:solidFill>
+                            <w14:prstDash w14:val="solid"/>
+                            <w14:round/>
+                          </w14:textOutline>
+                        </w:rPr>
+                      </w:pPr>
+                      <w:r>
+                        <w:rPr>
+                          <w:b/>
+                          <w:bCs/>
+                          <w:color w:val="000000" w:themeColor="text1"/>
+                          <w:sz w:val="72"/>
+                          <w:szCs w:val="72"/>
+                          <w14:shadow w14:blurRad="12700" w14:dist="38100" w14:dir="2700000" w14:sx="100000" w14:sy="100000" w14:kx="0" w14:ky="0" w14:algn="tl">
+                            <w14:schemeClr w14:val="bg1">
+                              <w14:lumMod w14:val="50000"/>
+                            </w14:schemeClr>
+                          </w14:shadow>
+                          <w14:textOutline w14:w="9525" w14:cap="flat" w14:cmpd="sng" w14:algn="ctr">
+                            <w14:solidFill>
+                              <w14:schemeClr w14:val="bg1"/>
+                            </w14:solidFill>
+                            <w14:prstDash w14:val="solid"/>
+                            <w14:round/>
+                          </w14:textOutline>
+                        </w:rPr>
+                        <w:t xml:space="preserve">Notes completed </w:t>
+                      </w:r>
+                      <w:r>
+                        <w:rPr>
+                          <w:b/>
+                          <w:bCs/>
+                          <w:color w:val="000000" w:themeColor="text1"/>
+                          <w:sz w:val="72"/>
+                          <w:szCs w:val="72"/>
+                          <w14:shadow w14:blurRad="12700" w14:dist="38100" w14:dir="2700000" w14:sx="100000" w14:sy="100000" w14:kx="0" w14:ky="0" w14:algn="tl">
+                            <w14:schemeClr w14:val="bg1">
+                              <w14:lumMod w14:val="50000"/>
+                            </w14:schemeClr>
+                          </w14:shadow>
+                          <w14:textOutline w14:w="9525" w14:cap="flat" w14:cmpd="sng" w14:algn="ctr">
+                            <w14:solidFill>
+                              <w14:schemeClr w14:val="bg1"/>
+                            </w14:solidFill>
+                            <w14:prstDash w14:val="solid"/>
+                            <w14:round/>
+                          </w14:textOutline>
+                        </w:rPr>
+                        <w:t>till</w:t>
+                      </w:r>
+                    </w:p>
+                    <w:p>
+                      <w:pPr>
+                        <w:jc w:val="center"/>
+                        <w:rPr>
+                          <w:b/>
+                          <w:bCs/>
+                          <w:color w:val="000000" w:themeColor="text1"/>
+                          <w:sz w:val="72"/>
+                          <w:szCs w:val="72"/>
+                          <w14:shadow w14:blurRad="12700" w14:dist="38100" w14:dir="2700000" w14:sx="100000" w14:sy="100000" w14:kx="0" w14:ky="0" w14:algn="tl">
+                            <w14:schemeClr w14:val="bg1">
+                              <w14:lumMod w14:val="50000"/>
+                            </w14:schemeClr>
+                          </w14:shadow>
+                          <w14:textOutline w14:w="9525" w14:cap="flat" w14:cmpd="sng" w14:algn="ctr">
+                            <w14:solidFill>
+                              <w14:schemeClr w14:val="bg1"/>
+                            </w14:solidFill>
+                            <w14:prstDash w14:val="solid"/>
+                            <w14:round/>
+                          </w14:textOutline>
+                        </w:rPr>
+                      </w:pPr>
+                      <w:r>
+                        <w:rPr>
+                          <w:b/>
+                          <w:bCs/>
+                          <w:color w:val="FF0000"/>
+                          <w:sz w:val="72"/>
+                          <w:szCs w:val="72"/>
+                          <w14:shadow w14:blurRad="12700" w14:dist="38100" w14:dir="2700000" w14:sx="100000" w14:sy="100000" w14:kx="0" w14:ky="0" w14:algn="tl">
+                            <w14:schemeClr w14:val="bg1">
+                              <w14:lumMod w14:val="50000"/>
+                            </w14:schemeClr>
+                          </w14:shadow>
+                          <w14:textOutline w14:w="9525" w14:cap="flat" w14:cmpd="sng" w14:algn="ctr">
+                            <w14:solidFill>
+                              <w14:schemeClr w14:val="bg1"/>
+                            </w14:solidFill>
+                            <w14:prstDash w14:val="solid"/>
+                            <w14:round/>
+                          </w14:textOutline>
+                        </w:rPr>
+                        <w:t>Context API</w:t>
+                      </w:r>
+                    </w:p>
+                  </w:txbxContent>
+                </v:textbox>
+                <w10:wrap type="square" anchorx="margin"/>
+              </v:shape>
+            </w:pict>
+          </mc:Fallback>
+        </mc:AlternateContent>
+      </w:r>
     </w:p>
     <w:sectPr>
-      <w:headerReference w:type="default" r:id="rId21"/>
-      <w:footerReference w:type="default" r:id="rId22"/>
+      <w:headerReference w:type="default" r:id="rId31"/>
+      <w:footerReference w:type="default" r:id="rId32"/>
       <w:pgSz w:w="11906" w:h="16838"/>
       <w:pgMar w:top="1440" w:right="1440" w:bottom="1440" w:left="1440" w:header="283" w:footer="283" w:gutter="0"/>
       <w:cols w:space="708"/>
@@ -3079,7 +4487,7 @@
           <w:rPr>
             <w:noProof/>
           </w:rPr>
-          <w:t>4</w:t>
+          <w:t>6</w:t>
         </w:r>
         <w:r>
           <w:rPr>
@@ -3240,7 +4648,7 @@
         </mc:Choice>
         <mc:Fallback>
           <w:pict>
-            <v:rect w14:anchorId="59FDE161" id="Rectangle 222" o:spid="_x0000_s1026" style="position:absolute;margin-left:0;margin-top:0;width:580.8pt;height:752.4pt;z-index:251659264;visibility:visible;mso-wrap-style:square;mso-width-percent:950;mso-height-percent:950;mso-wrap-distance-left:9pt;mso-wrap-distance-top:0;mso-wrap-distance-right:9pt;mso-wrap-distance-bottom:0;mso-position-horizontal:center;mso-position-horizontal-relative:margin;mso-position-vertical:center;mso-position-vertical-relative:margin;mso-width-percent:950;mso-height-percent:950;mso-width-relative:page;mso-height-relative:page;v-text-anchor:middle" o:gfxdata="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" filled="f" strokecolor="#747070 [1614]" strokeweight="1.25pt">
+            <v:rect w14:anchorId="0BBEAB27" id="Rectangle 222" o:spid="_x0000_s1026" style="position:absolute;margin-left:0;margin-top:0;width:580.8pt;height:752.4pt;z-index:251659264;visibility:visible;mso-wrap-style:square;mso-width-percent:950;mso-height-percent:950;mso-wrap-distance-left:9pt;mso-wrap-distance-top:0;mso-wrap-distance-right:9pt;mso-wrap-distance-bottom:0;mso-position-horizontal:center;mso-position-horizontal-relative:margin;mso-position-vertical:center;mso-position-vertical-relative:margin;mso-width-percent:950;mso-height-percent:950;mso-width-relative:page;mso-height-relative:page;v-text-anchor:middle" o:gfxdata="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" filled="f" strokecolor="#747070 [1614]" strokeweight="1.25pt">
               <w10:wrap anchorx="margin" anchory="margin"/>
             </v:rect>
           </w:pict>
@@ -3292,7 +4700,7 @@
         <w:ind w:left="2160" w:hanging="180"/>
       </w:pPr>
     </w:lvl>
-    <w:lvl w:ilvl="3" w:tplc="4009000F" w:tentative="1">
+    <w:lvl w:ilvl="3" w:tplc="4009000F">
       <w:start w:val="1"/>
       <w:numFmt w:val="decimal"/>
       <w:lvlText w:val="%4."/>
@@ -3301,7 +4709,7 @@
         <w:ind w:left="2880" w:hanging="360"/>
       </w:pPr>
     </w:lvl>
-    <w:lvl w:ilvl="4" w:tplc="40090019" w:tentative="1">
+    <w:lvl w:ilvl="4" w:tplc="40090019">
       <w:start w:val="1"/>
       <w:numFmt w:val="lowerLetter"/>
       <w:lvlText w:val="%5."/>
@@ -3952,8 +5360,9 @@
   </w:compat>
   <w:rsids>
     <w:rsidRoot w:val="00AC04A7"/>
+    <w:rsid w:val="00562968"/>
     <w:rsid w:val="00AC04A7"/>
-    <w:rsid w:val="00BE6E64"/>
+    <w:rsid w:val="00B35F09"/>
   </w:rsids>
   <m:mathPr>
     <m:mathFont m:val="Cambria Math"/>

</xml_diff>